<commit_message>
Broke groupings down into 5 primary sectioned and began to introduce each topic. Require diagrams to be completed
</commit_message>
<xml_diff>
--- a/documents/D2 Algorithm Overview.docx
+++ b/documents/D2 Algorithm Overview.docx
@@ -5,7 +5,11 @@
     <w:sdt>
       <w:sdtPr>
         <w:rPr>
+          <w:rFonts w:eastAsiaTheme="minorHAnsi"/>
           <w:color w:val="4472C4" w:themeColor="accent1"/>
+          <w:sz w:val="24"/>
+          <w:szCs w:val="24"/>
+          <w:lang w:val="en-CA" w:eastAsia="en-US"/>
         </w:rPr>
         <w:id w:val="1957904797"/>
         <w:docPartObj>
@@ -15,11 +19,7 @@
       </w:sdtPr>
       <w:sdtEndPr>
         <w:rPr>
-          <w:rFonts w:eastAsiaTheme="minorHAnsi"/>
           <w:color w:val="auto"/>
-          <w:sz w:val="24"/>
-          <w:szCs w:val="24"/>
-          <w:lang w:val="en-CA" w:eastAsia="en-US"/>
         </w:rPr>
       </w:sdtEndPr>
       <w:sdtContent>
@@ -38,7 +38,7 @@
               <w:color w:val="4472C4" w:themeColor="accent1"/>
             </w:rPr>
             <w:drawing>
-              <wp:inline distT="0" distB="0" distL="0" distR="0">
+              <wp:inline distT="0" distB="0" distL="0" distR="0" wp14:anchorId="22074F7E" wp14:editId="0D815D4F">
                 <wp:extent cx="1417320" cy="750898"/>
                 <wp:effectExtent l="0" t="0" r="0" b="0"/>
                 <wp:docPr id="143" name="Picture 143"/>
@@ -171,6 +171,7 @@
             <w:dataBinding w:prefixMappings="xmlns:ns0='http://purl.org/dc/elements/1.1/' xmlns:ns1='http://schemas.openxmlformats.org/package/2006/metadata/core-properties' " w:xpath="/ns1:coreProperties[1]/ns0:subject[1]" w:storeItemID="{6C3C8BC8-F283-45AE-878A-BAB7291924A1}"/>
             <w:text/>
           </w:sdtPr>
+          <w:sdtEndPr/>
           <w:sdtContent>
             <w:p>
               <w:pPr>
@@ -208,7 +209,7 @@
               <w:color w:val="4472C4" w:themeColor="accent1"/>
             </w:rPr>
             <w:drawing>
-              <wp:inline distT="0" distB="0" distL="0" distR="0">
+              <wp:inline distT="0" distB="0" distL="0" distR="0" wp14:anchorId="36E54C95" wp14:editId="15B7C267">
                 <wp:extent cx="758952" cy="478932"/>
                 <wp:effectExtent l="0" t="0" r="3175" b="0"/>
                 <wp:docPr id="144" name="Picture 144"/>
@@ -517,7 +518,7 @@
             <mc:AlternateContent>
               <mc:Choice Requires="wps">
                 <w:drawing>
-                  <wp:anchor distT="0" distB="0" distL="114300" distR="114300" simplePos="0" relativeHeight="251659264" behindDoc="0" locked="0" layoutInCell="1" allowOverlap="1">
+                  <wp:anchor distT="0" distB="0" distL="114300" distR="114300" simplePos="0" relativeHeight="251659264" behindDoc="0" locked="0" layoutInCell="1" allowOverlap="1" wp14:anchorId="45A9ADD4" wp14:editId="197E71A3">
                     <wp:simplePos x="0" y="0"/>
                     <wp:positionH relativeFrom="margin">
                       <wp:posOffset>0</wp:posOffset>
@@ -583,6 +584,7 @@
                                     <w:calendar w:val="gregorian"/>
                                   </w:date>
                                 </w:sdtPr>
+                                <w:sdtEndPr/>
                                 <w:sdtContent>
                                   <w:p>
                                     <w:pPr>
@@ -630,7 +632,7 @@
               </mc:Choice>
               <mc:Fallback>
                 <w:pict>
-                  <v:shapetype id="_x0000_t202" coordsize="21600,21600" o:spt="202" path="m,l,21600r21600,l21600,xe">
+                  <v:shapetype w14:anchorId="45A9ADD4" id="_x0000_t202" coordsize="21600,21600" o:spt="202" path="m,l,21600r21600,l21600,xe">
                     <v:stroke joinstyle="miter"/>
                     <v:path gradientshapeok="t" o:connecttype="rect"/>
                   </v:shapetype>
@@ -656,6 +658,7 @@
                               <w:calendar w:val="gregorian"/>
                             </w:date>
                           </w:sdtPr>
+                          <w:sdtEndPr/>
                           <w:sdtContent>
                             <w:p>
                               <w:pPr>
@@ -813,7 +816,7 @@
         <w:pStyle w:val="ListParagraph"/>
         <w:numPr>
           <w:ilvl w:val="0"/>
-          <w:numId w:val="2"/>
+          <w:numId w:val="4"/>
         </w:numPr>
       </w:pPr>
       <w:r>
@@ -825,7 +828,7 @@
         <w:pStyle w:val="ListParagraph"/>
         <w:numPr>
           <w:ilvl w:val="0"/>
-          <w:numId w:val="2"/>
+          <w:numId w:val="4"/>
         </w:numPr>
       </w:pPr>
       <w:r>
@@ -840,7 +843,7 @@
         <w:pStyle w:val="ListParagraph"/>
         <w:numPr>
           <w:ilvl w:val="0"/>
-          <w:numId w:val="2"/>
+          <w:numId w:val="4"/>
         </w:numPr>
       </w:pPr>
       <w:r>
@@ -852,9 +855,12 @@
         <w:pStyle w:val="ListParagraph"/>
         <w:numPr>
           <w:ilvl w:val="1"/>
-          <w:numId w:val="2"/>
+          <w:numId w:val="4"/>
         </w:numPr>
       </w:pPr>
+      <w:r>
+        <w:t xml:space="preserve">List of </w:t>
+      </w:r>
       <w:r>
         <w:t>Attributes</w:t>
       </w:r>
@@ -864,7 +870,7 @@
         <w:pStyle w:val="ListParagraph"/>
         <w:numPr>
           <w:ilvl w:val="1"/>
-          <w:numId w:val="2"/>
+          <w:numId w:val="4"/>
         </w:numPr>
       </w:pPr>
       <w:r>
@@ -876,7 +882,7 @@
         <w:pStyle w:val="ListParagraph"/>
         <w:numPr>
           <w:ilvl w:val="0"/>
-          <w:numId w:val="2"/>
+          <w:numId w:val="4"/>
         </w:numPr>
       </w:pPr>
       <w:r>
@@ -885,23 +891,38 @@
     </w:p>
     <w:p>
       <w:pPr>
-        <w:ind w:left="720"/>
-      </w:pPr>
-      <w:r>
-        <w:t>Filtering Candidate</w:t>
-      </w:r>
-    </w:p>
-    <w:p>
-      <w:pPr>
-        <w:ind w:left="720"/>
-      </w:pPr>
-      <w:r>
-        <w:t>Heuristics</w:t>
-      </w:r>
-    </w:p>
-    <w:p>
-      <w:pPr>
-        <w:ind w:left="720"/>
+        <w:pStyle w:val="ListParagraph"/>
+        <w:numPr>
+          <w:ilvl w:val="1"/>
+          <w:numId w:val="4"/>
+        </w:numPr>
+      </w:pPr>
+      <w:r>
+        <w:t>Candidate Filter</w:t>
+      </w:r>
+    </w:p>
+    <w:p>
+      <w:pPr>
+        <w:pStyle w:val="ListParagraph"/>
+        <w:numPr>
+          <w:ilvl w:val="1"/>
+          <w:numId w:val="4"/>
+        </w:numPr>
+      </w:pPr>
+      <w:r>
+        <w:t xml:space="preserve">Best-First Search </w:t>
+      </w:r>
+      <w:r>
+        <w:t>Heuristic</w:t>
+      </w:r>
+    </w:p>
+    <w:p>
+      <w:pPr>
+        <w:pStyle w:val="ListParagraph"/>
+        <w:numPr>
+          <w:ilvl w:val="1"/>
+          <w:numId w:val="4"/>
+        </w:numPr>
       </w:pPr>
       <w:r>
         <w:t>Production System</w:t>
@@ -909,20 +930,22 @@
     </w:p>
     <w:p>
       <w:pPr>
-        <w:ind w:left="720"/>
+        <w:pStyle w:val="ListParagraph"/>
+        <w:numPr>
+          <w:ilvl w:val="1"/>
+          <w:numId w:val="4"/>
+        </w:numPr>
       </w:pPr>
       <w:r>
         <w:t>Pruning System</w:t>
       </w:r>
-      <w:bookmarkStart w:id="0" w:name="_GoBack"/>
-      <w:bookmarkEnd w:id="0"/>
     </w:p>
     <w:p>
       <w:pPr>
         <w:pStyle w:val="ListParagraph"/>
         <w:numPr>
           <w:ilvl w:val="0"/>
-          <w:numId w:val="2"/>
+          <w:numId w:val="4"/>
         </w:numPr>
       </w:pPr>
       <w:r>
@@ -944,6 +967,11 @@
     </w:p>
     <w:p>
       <w:pPr>
+        <w:pStyle w:val="ListParagraph"/>
+        <w:numPr>
+          <w:ilvl w:val="0"/>
+          <w:numId w:val="3"/>
+        </w:numPr>
         <w:rPr>
           <w:sz w:val="32"/>
         </w:rPr>
@@ -956,41 +984,144 @@
         <w:t>Introduction</w:t>
       </w:r>
     </w:p>
-    <w:p/>
-    <w:p/>
-    <w:p>
-      <w:pPr>
-        <w:rPr>
-          <w:sz w:val="32"/>
-          <w:szCs w:val="32"/>
-        </w:rPr>
-      </w:pPr>
-      <w:r>
-        <w:rPr>
-          <w:sz w:val="32"/>
-          <w:szCs w:val="32"/>
-        </w:rPr>
-        <w:t>System Model</w:t>
-      </w:r>
-    </w:p>
-    <w:p/>
-    <w:p>
-      <w:r>
-        <w:t>*changes have been made*</w:t>
-      </w:r>
-    </w:p>
-    <w:p>
-      <w:r>
-        <w:t>*show diagram*</w:t>
-      </w:r>
-    </w:p>
-    <w:p/>
-    <w:p>
+    <w:p>
+      <w:pPr>
+        <w:ind w:left="720"/>
+        <w:rPr>
+          <w:sz w:val="32"/>
+        </w:rPr>
+      </w:pPr>
+    </w:p>
+    <w:p>
+      <w:pPr>
+        <w:ind w:left="720"/>
+      </w:pPr>
+      <w:r>
+        <w:rPr>
+          <w:sz w:val="32"/>
+        </w:rPr>
+        <w:t>…</w:t>
+      </w:r>
+      <w:r>
+        <w:t xml:space="preserve"> </w:t>
+      </w:r>
+      <w:r>
+        <w:t>Animal Client Matching Algortihm (ACM)</w:t>
+      </w:r>
+    </w:p>
+    <w:p>
+      <w:pPr>
+        <w:ind w:left="720"/>
+      </w:pPr>
+    </w:p>
+    <w:p>
+      <w:pPr>
+        <w:ind w:left="720"/>
+      </w:pPr>
       <w:r>
         <w:rPr>
           <w:b/>
           <w:bCs/>
         </w:rPr>
+        <w:t>what’s best for the animal</w:t>
+      </w:r>
+      <w:r>
+        <w:rPr>
+          <w:b/>
+          <w:bCs/>
+        </w:rPr>
+        <w:br/>
+      </w:r>
+      <w:r>
+        <w:t xml:space="preserve"> *if there is a choice between an animal being in an incompatible home or keeping the animal in a shelter, the algorithm will choose to keep the animal </w:t>
+      </w:r>
+      <w:r>
+        <w:t>until a more suitable match can be found</w:t>
+      </w:r>
+      <w:r>
+        <w:t>. The animal’s overall happiness and well-being is to be prioritized at all costs.</w:t>
+      </w:r>
+    </w:p>
+    <w:p>
+      <w:pPr>
+        <w:ind w:left="720"/>
+        <w:rPr>
+          <w:sz w:val="32"/>
+        </w:rPr>
+      </w:pPr>
+    </w:p>
+    <w:p>
+      <w:pPr>
+        <w:pStyle w:val="ListParagraph"/>
+        <w:numPr>
+          <w:ilvl w:val="0"/>
+          <w:numId w:val="3"/>
+        </w:numPr>
+        <w:rPr>
+          <w:sz w:val="32"/>
+          <w:szCs w:val="32"/>
+        </w:rPr>
+      </w:pPr>
+      <w:r>
+        <w:rPr>
+          <w:sz w:val="32"/>
+          <w:szCs w:val="32"/>
+        </w:rPr>
+        <w:t>Object</w:t>
+      </w:r>
+      <w:r>
+        <w:rPr>
+          <w:sz w:val="32"/>
+          <w:szCs w:val="32"/>
+        </w:rPr>
+        <w:t xml:space="preserve"> Model</w:t>
+      </w:r>
+    </w:p>
+    <w:p>
+      <w:pPr>
+        <w:pStyle w:val="ListParagraph"/>
+        <w:rPr>
+          <w:sz w:val="32"/>
+          <w:szCs w:val="32"/>
+        </w:rPr>
+      </w:pPr>
+    </w:p>
+    <w:p>
+      <w:pPr>
+        <w:ind w:firstLine="360"/>
+      </w:pPr>
+      <w:r>
+        <w:t>Since the previous iteration of cuACS, some minor adjustments have been made to our system model, illustrated by the diagram below.</w:t>
+      </w:r>
+      <w:r>
+        <w:t xml:space="preserve"> The primary change involved merging our ClientTraits and Preferences into a single ClientProfile object, broadly defined as containing all Client attributes outside of basic contact info. </w:t>
+      </w:r>
+    </w:p>
+    <w:p>
+      <w:pPr>
+        <w:ind w:firstLine="360"/>
+      </w:pPr>
+    </w:p>
+    <w:p>
+      <w:pPr>
+        <w:ind w:firstLine="360"/>
+      </w:pPr>
+      <w:r>
+        <w:t>*Image*</w:t>
+      </w:r>
+    </w:p>
+    <w:p>
+      <w:pPr>
+        <w:ind w:firstLine="360"/>
+      </w:pPr>
+    </w:p>
+    <w:p/>
+    <w:p>
+      <w:r>
+        <w:rPr>
+          <w:b/>
+          <w:bCs/>
+        </w:rPr>
         <w:t>Figure</w:t>
       </w:r>
       <w:r>
@@ -999,79 +1130,674 @@
     </w:p>
     <w:p>
       <w:pPr>
-        <w:rPr>
-          <w:sz w:val="28"/>
-        </w:rPr>
-      </w:pPr>
-    </w:p>
-    <w:p>
-      <w:pPr>
-        <w:rPr>
-          <w:sz w:val="32"/>
-          <w:szCs w:val="28"/>
-        </w:rPr>
-      </w:pPr>
-    </w:p>
-    <w:p>
-      <w:pPr>
-        <w:rPr>
-          <w:sz w:val="32"/>
-          <w:szCs w:val="28"/>
-        </w:rPr>
-      </w:pPr>
-      <w:r>
-        <w:rPr>
-          <w:sz w:val="32"/>
-          <w:szCs w:val="28"/>
+        <w:ind w:left="720"/>
+        <w:rPr>
+          <w:sz w:val="32"/>
+          <w:szCs w:val="32"/>
+        </w:rPr>
+      </w:pPr>
+    </w:p>
+    <w:p>
+      <w:pPr>
+        <w:pStyle w:val="ListParagraph"/>
+        <w:numPr>
+          <w:ilvl w:val="0"/>
+          <w:numId w:val="3"/>
+        </w:numPr>
+        <w:rPr>
+          <w:sz w:val="32"/>
+          <w:szCs w:val="32"/>
+        </w:rPr>
+      </w:pPr>
+      <w:r>
+        <w:rPr>
+          <w:sz w:val="32"/>
+          <w:szCs w:val="32"/>
+        </w:rPr>
+        <w:t>Attributes</w:t>
+      </w:r>
+      <w:r>
+        <w:rPr>
+          <w:sz w:val="32"/>
+          <w:szCs w:val="32"/>
+        </w:rPr>
+        <w:t xml:space="preserve"> </w:t>
+      </w:r>
+    </w:p>
+    <w:p>
+      <w:pPr>
+        <w:pStyle w:val="ListParagraph"/>
+      </w:pPr>
+      <w:r>
+        <w:t>The following attributes</w:t>
+      </w:r>
+    </w:p>
+    <w:p>
+      <w:pPr>
+        <w:pStyle w:val="ListParagraph"/>
+        <w:rPr>
+          <w:sz w:val="32"/>
+          <w:szCs w:val="32"/>
+        </w:rPr>
+      </w:pPr>
+    </w:p>
+    <w:p>
+      <w:pPr>
+        <w:pStyle w:val="ListParagraph"/>
+        <w:numPr>
+          <w:ilvl w:val="0"/>
+          <w:numId w:val="3"/>
+        </w:numPr>
+        <w:rPr>
+          <w:sz w:val="32"/>
+          <w:szCs w:val="32"/>
+        </w:rPr>
+      </w:pPr>
+      <w:r>
+        <w:rPr>
+          <w:sz w:val="32"/>
+          <w:szCs w:val="32"/>
         </w:rPr>
         <w:t>Matching Algorithm</w:t>
       </w:r>
     </w:p>
     <w:p>
       <w:pPr>
-        <w:rPr>
-          <w:szCs w:val="28"/>
-        </w:rPr>
-      </w:pPr>
-      <w:r>
-        <w:rPr>
-          <w:szCs w:val="28"/>
-        </w:rPr>
-        <w:t>*purpose*</w:t>
-      </w:r>
-    </w:p>
-    <w:p>
-      <w:pPr>
-        <w:rPr>
-          <w:szCs w:val="28"/>
-        </w:rPr>
-      </w:pPr>
-      <w:r>
-        <w:rPr>
-          <w:szCs w:val="28"/>
-        </w:rPr>
-        <w:t>*Paired Attributes*</w:t>
-      </w:r>
-      <w:r>
-        <w:rPr>
-          <w:szCs w:val="28"/>
-        </w:rPr>
-        <w:t xml:space="preserve"> - Note non-physical attributes especially</w:t>
-      </w:r>
-      <w:r>
-        <w:rPr>
-          <w:szCs w:val="28"/>
-        </w:rPr>
-        <w:t xml:space="preserve"> </w:t>
-      </w:r>
-    </w:p>
-    <w:p>
-      <w:pPr>
+        <w:pStyle w:val="ListParagraph"/>
+        <w:rPr>
+          <w:sz w:val="32"/>
+          <w:szCs w:val="32"/>
+        </w:rPr>
+      </w:pPr>
+    </w:p>
+    <w:p>
+      <w:pPr>
+        <w:ind w:firstLine="360"/>
+      </w:pPr>
+      <w:r>
+        <w:t xml:space="preserve">The ACM seeks to provide an optimal set of matches by using the compatibility factor for </w:t>
+      </w:r>
+      <w:r>
+        <w:t>candidates</w:t>
+      </w:r>
+      <w:r>
+        <w:t xml:space="preserve"> to find the greatest net sum over all </w:t>
+      </w:r>
+      <w:r>
+        <w:t>of them</w:t>
+      </w:r>
+      <w:r>
+        <w:t xml:space="preserve">. There are, however, a few exceptions to this rule that will be elaborated on momentarily. After using the above techniques to determine the compatibility factors of each </w:t>
+      </w:r>
+      <w:r>
+        <w:t>candidate</w:t>
+      </w:r>
+      <w:r>
+        <w:t>, the</w:t>
+      </w:r>
+      <w:r>
+        <w:t xml:space="preserve">y are manipulated by the following four processes </w:t>
+      </w:r>
+      <w:r>
+        <w:t xml:space="preserve">to determine the </w:t>
+      </w:r>
+      <w:r>
+        <w:t>greatest set of matches</w:t>
+      </w:r>
+      <w:r>
+        <w:t>:</w:t>
+      </w:r>
+      <w:r>
+        <w:t xml:space="preserve"> Candidate Filter, Heuristics, Production System, and Pruning System.</w:t>
+      </w:r>
+    </w:p>
+    <w:p>
+      <w:pPr>
+        <w:rPr>
+          <w:sz w:val="32"/>
+          <w:szCs w:val="32"/>
+        </w:rPr>
+      </w:pPr>
+    </w:p>
+    <w:p>
+      <w:pPr>
+        <w:pStyle w:val="ListParagraph"/>
+        <w:numPr>
+          <w:ilvl w:val="1"/>
+          <w:numId w:val="3"/>
+        </w:numPr>
+        <w:rPr>
+          <w:sz w:val="32"/>
+          <w:szCs w:val="32"/>
+        </w:rPr>
+      </w:pPr>
+      <w:r>
+        <w:rPr>
+          <w:sz w:val="32"/>
+          <w:szCs w:val="32"/>
+        </w:rPr>
+        <w:t>Candidate Filter</w:t>
+      </w:r>
+    </w:p>
+    <w:p>
+      <w:pPr>
+        <w:rPr>
+          <w:sz w:val="32"/>
+          <w:szCs w:val="32"/>
+        </w:rPr>
+      </w:pPr>
+    </w:p>
+    <w:p>
+      <w:pPr>
+        <w:ind w:firstLine="360"/>
         <w:rPr>
           <w:sz w:val="28"/>
           <w:szCs w:val="28"/>
         </w:rPr>
       </w:pPr>
+      <w:r>
+        <w:rPr>
+          <w:sz w:val="28"/>
+          <w:szCs w:val="28"/>
+        </w:rPr>
+        <w:t xml:space="preserve">The Candidate Filter seeks to discard unacceptable matches prior to the </w:t>
+      </w:r>
+      <w:r>
+        <w:rPr>
+          <w:sz w:val="28"/>
+          <w:szCs w:val="28"/>
+        </w:rPr>
+        <w:t>Production System performing the bulk of the work</w:t>
+      </w:r>
+      <w:r>
+        <w:rPr>
+          <w:sz w:val="28"/>
+          <w:szCs w:val="28"/>
+        </w:rPr>
+        <w:t xml:space="preserve">. In doing so, it reduces the </w:t>
+      </w:r>
+      <w:r>
+        <w:rPr>
+          <w:sz w:val="28"/>
+          <w:szCs w:val="28"/>
+        </w:rPr>
+        <w:lastRenderedPageBreak/>
+        <w:t>number of combinations the system has to account for and, resultantly, the size of the graph reduces as well.</w:t>
+      </w:r>
+    </w:p>
+    <w:p>
+      <w:pPr>
+        <w:ind w:firstLine="360"/>
+        <w:rPr>
+          <w:sz w:val="28"/>
+          <w:szCs w:val="28"/>
+        </w:rPr>
+      </w:pPr>
+    </w:p>
+    <w:p>
+      <w:pPr>
+        <w:ind w:firstLine="360"/>
+        <w:rPr>
+          <w:sz w:val="28"/>
+          <w:szCs w:val="28"/>
+        </w:rPr>
+      </w:pPr>
+      <w:r>
+        <w:rPr>
+          <w:sz w:val="28"/>
+          <w:szCs w:val="28"/>
+        </w:rPr>
+        <w:t xml:space="preserve">The filter takes the candidates and a threshold, say 30% for the purpose of this example. Any candidate found to have a compatibility score lower than this threshold of 30% will be immediately discarded and not considered throughout the rest of the algorithm. This helps to set a hard standard for matches, with the ultimate purpose of preventing Solutions that have a high </w:t>
+      </w:r>
+      <w:r>
+        <w:rPr>
+          <w:sz w:val="28"/>
+          <w:szCs w:val="28"/>
+        </w:rPr>
+        <w:t>compatibility average but contain many lackluster matches. This threshold may be adjusted as needed, with higher thresholds yeilding Solutions with lower statistical variance but increasing the chance that some Animals or Clients may be completely excluded from the Solution because their compatibility level was not tolerated by the filter.</w:t>
+      </w:r>
+    </w:p>
+    <w:p>
+      <w:pPr>
+        <w:rPr>
+          <w:sz w:val="28"/>
+          <w:szCs w:val="28"/>
+        </w:rPr>
+      </w:pPr>
+    </w:p>
+    <w:p>
+      <w:pPr>
+        <w:pStyle w:val="ListParagraph"/>
+        <w:numPr>
+          <w:ilvl w:val="1"/>
+          <w:numId w:val="3"/>
+        </w:numPr>
+        <w:rPr>
+          <w:sz w:val="32"/>
+          <w:szCs w:val="32"/>
+        </w:rPr>
+      </w:pPr>
+      <w:r>
+        <w:rPr>
+          <w:sz w:val="32"/>
+          <w:szCs w:val="32"/>
+        </w:rPr>
+        <w:t xml:space="preserve">Best-First Search </w:t>
+      </w:r>
+      <w:r>
+        <w:rPr>
+          <w:sz w:val="32"/>
+          <w:szCs w:val="32"/>
+        </w:rPr>
+        <w:t>Heuristic</w:t>
+      </w:r>
+    </w:p>
+    <w:p>
+      <w:pPr>
+        <w:rPr>
+          <w:sz w:val="32"/>
+          <w:szCs w:val="32"/>
+        </w:rPr>
+      </w:pPr>
+    </w:p>
+    <w:p>
+      <w:pPr>
+        <w:ind w:firstLine="360"/>
+        <w:rPr>
+          <w:sz w:val="28"/>
+          <w:szCs w:val="28"/>
+        </w:rPr>
+      </w:pPr>
+      <w:r>
+        <w:rPr>
+          <w:sz w:val="28"/>
+          <w:szCs w:val="28"/>
+        </w:rPr>
+        <w:t xml:space="preserve">This Heuristic </w:t>
+      </w:r>
+      <w:r>
+        <w:rPr>
+          <w:sz w:val="28"/>
+          <w:szCs w:val="28"/>
+        </w:rPr>
+        <w:t xml:space="preserve">is </w:t>
+      </w:r>
+      <w:r>
+        <w:rPr>
+          <w:sz w:val="28"/>
+          <w:szCs w:val="28"/>
+        </w:rPr>
+        <w:t xml:space="preserve">used to prioritize which </w:t>
+      </w:r>
+      <w:r>
+        <w:rPr>
+          <w:sz w:val="28"/>
+          <w:szCs w:val="28"/>
+        </w:rPr>
+        <w:t>P</w:t>
+      </w:r>
+      <w:r>
+        <w:rPr>
+          <w:sz w:val="28"/>
+          <w:szCs w:val="28"/>
+        </w:rPr>
+        <w:t xml:space="preserve">otential Solutions get evaluated first. It </w:t>
+      </w:r>
+      <w:r>
+        <w:rPr>
+          <w:sz w:val="28"/>
+          <w:szCs w:val="28"/>
+        </w:rPr>
+        <w:t>assumes that Potential Solutions</w:t>
+      </w:r>
+      <w:r>
+        <w:rPr>
+          <w:sz w:val="28"/>
+          <w:szCs w:val="28"/>
+        </w:rPr>
+        <w:t xml:space="preserve"> </w:t>
+      </w:r>
+      <w:r>
+        <w:rPr>
+          <w:sz w:val="28"/>
+          <w:szCs w:val="28"/>
+        </w:rPr>
+        <w:t>that contain the most exceptional</w:t>
+      </w:r>
+      <w:r>
+        <w:rPr>
+          <w:sz w:val="28"/>
+          <w:szCs w:val="28"/>
+        </w:rPr>
+        <w:t>ly compatible</w:t>
+      </w:r>
+      <w:r>
+        <w:rPr>
+          <w:sz w:val="28"/>
+          <w:szCs w:val="28"/>
+        </w:rPr>
+        <w:t xml:space="preserve"> candidates are more likely </w:t>
+      </w:r>
+      <w:r>
+        <w:rPr>
+          <w:sz w:val="28"/>
+          <w:szCs w:val="28"/>
+        </w:rPr>
+        <w:t>to yeild a better set of matches. For this reason, these Potential Solution paths will be explored first while less desirable matches will be explored later on. This prioritization is what is known as a Best-First Search.</w:t>
+      </w:r>
+    </w:p>
+    <w:p>
+      <w:pPr>
+        <w:rPr>
+          <w:sz w:val="28"/>
+          <w:szCs w:val="28"/>
+        </w:rPr>
+      </w:pPr>
+    </w:p>
+    <w:p>
+      <w:pPr>
+        <w:rPr>
+          <w:sz w:val="28"/>
+          <w:szCs w:val="28"/>
+        </w:rPr>
+      </w:pPr>
+      <w:r>
+        <w:rPr>
+          <w:sz w:val="28"/>
+          <w:szCs w:val="28"/>
+        </w:rPr>
+        <w:t>From here, the Production System handles the exploration of Potential Solutions.</w:t>
+      </w:r>
+    </w:p>
+    <w:p>
+      <w:pPr>
+        <w:rPr>
+          <w:sz w:val="28"/>
+          <w:szCs w:val="28"/>
+        </w:rPr>
+      </w:pPr>
+    </w:p>
+    <w:p>
+      <w:pPr>
+        <w:pStyle w:val="ListParagraph"/>
+        <w:numPr>
+          <w:ilvl w:val="1"/>
+          <w:numId w:val="3"/>
+        </w:numPr>
+        <w:rPr>
+          <w:sz w:val="32"/>
+          <w:szCs w:val="32"/>
+        </w:rPr>
+      </w:pPr>
+      <w:r>
+        <w:rPr>
+          <w:sz w:val="32"/>
+          <w:szCs w:val="32"/>
+        </w:rPr>
+        <w:t>Production System</w:t>
+      </w:r>
+    </w:p>
+    <w:p>
+      <w:pPr>
+        <w:rPr>
+          <w:sz w:val="32"/>
+          <w:szCs w:val="32"/>
+        </w:rPr>
+      </w:pPr>
+    </w:p>
+    <w:p>
+      <w:pPr>
+        <w:rPr>
+          <w:sz w:val="32"/>
+          <w:szCs w:val="32"/>
+        </w:rPr>
+      </w:pPr>
+      <w:r>
+        <w:rPr>
+          <w:sz w:val="32"/>
+          <w:szCs w:val="32"/>
+        </w:rPr>
+        <w:t xml:space="preserve">The Production system reflects the present state of the search and outlines the rules to proceed to the next generation(s) of the </w:t>
+      </w:r>
+      <w:r>
+        <w:rPr>
+          <w:sz w:val="32"/>
+          <w:szCs w:val="32"/>
+        </w:rPr>
+        <w:t>s</w:t>
+      </w:r>
+      <w:r>
+        <w:rPr>
+          <w:sz w:val="32"/>
+          <w:szCs w:val="32"/>
+        </w:rPr>
+        <w:t>ystem</w:t>
+      </w:r>
+      <w:r>
+        <w:rPr>
+          <w:sz w:val="32"/>
+          <w:szCs w:val="32"/>
+        </w:rPr>
+        <w:t>, each generation reflecting a unique state of the search tree</w:t>
+      </w:r>
+      <w:r>
+        <w:rPr>
+          <w:sz w:val="32"/>
+          <w:szCs w:val="32"/>
+        </w:rPr>
+        <w:t xml:space="preserve">. </w:t>
+      </w:r>
+    </w:p>
+    <w:p>
+      <w:pPr>
+        <w:rPr>
+          <w:sz w:val="32"/>
+          <w:szCs w:val="32"/>
+        </w:rPr>
+      </w:pPr>
+    </w:p>
+    <w:p>
+      <w:pPr>
+        <w:rPr>
+          <w:sz w:val="32"/>
+          <w:szCs w:val="32"/>
+        </w:rPr>
+      </w:pPr>
+      <w:r>
+        <w:rPr>
+          <w:sz w:val="32"/>
+          <w:szCs w:val="32"/>
+        </w:rPr>
+        <w:t xml:space="preserve">At this point in the algorithm, any subset of the candidates that do not contain the same Animal </w:t>
+      </w:r>
+      <w:r>
+        <w:rPr>
+          <w:sz w:val="32"/>
+          <w:szCs w:val="32"/>
+        </w:rPr>
+        <w:t>more than once</w:t>
+      </w:r>
+      <w:r>
+        <w:rPr>
+          <w:sz w:val="32"/>
+          <w:szCs w:val="32"/>
+        </w:rPr>
+        <w:t xml:space="preserve"> or the same Client </w:t>
+      </w:r>
+      <w:r>
+        <w:rPr>
+          <w:sz w:val="32"/>
+          <w:szCs w:val="32"/>
+        </w:rPr>
+        <w:t>more than once</w:t>
+      </w:r>
+      <w:r>
+        <w:rPr>
+          <w:sz w:val="32"/>
+          <w:szCs w:val="32"/>
+        </w:rPr>
+        <w:t xml:space="preserve"> are considered to be Potential Solutions.</w:t>
+      </w:r>
+    </w:p>
+    <w:p>
+      <w:pPr>
+        <w:rPr>
+          <w:sz w:val="32"/>
+          <w:szCs w:val="32"/>
+        </w:rPr>
+      </w:pPr>
+    </w:p>
+    <w:p>
+      <w:pPr>
+        <w:rPr>
+          <w:sz w:val="32"/>
+          <w:szCs w:val="32"/>
+        </w:rPr>
+      </w:pPr>
+      <w:r>
+        <w:rPr>
+          <w:sz w:val="32"/>
+          <w:szCs w:val="32"/>
+        </w:rPr>
+        <w:lastRenderedPageBreak/>
+        <w:t>Using the Best-First-Search Heuristic describes aboved, the P</w:t>
+      </w:r>
+      <w:r>
+        <w:rPr>
+          <w:sz w:val="32"/>
+          <w:szCs w:val="32"/>
+        </w:rPr>
+        <w:t>roduction</w:t>
+      </w:r>
+      <w:r>
+        <w:rPr>
+          <w:sz w:val="32"/>
+          <w:szCs w:val="32"/>
+        </w:rPr>
+        <w:t xml:space="preserve"> System will attempt to evaluate a</w:t>
+      </w:r>
+      <w:r>
+        <w:rPr>
+          <w:sz w:val="32"/>
+          <w:szCs w:val="32"/>
+        </w:rPr>
+        <w:t xml:space="preserve">ny Potential Solution that has not previously been considered along the search path. The Production System will, upon selecting the next most promising Candidate, pass on only Candidates which contain neither the selected Candidate’s Animal </w:t>
+      </w:r>
+      <w:r>
+        <w:rPr>
+          <w:sz w:val="32"/>
+          <w:szCs w:val="32"/>
+        </w:rPr>
+        <w:t>n</w:t>
+      </w:r>
+      <w:r>
+        <w:rPr>
+          <w:sz w:val="32"/>
+          <w:szCs w:val="32"/>
+        </w:rPr>
+        <w:t>or Client for the next generation of the Production System to evaluate.</w:t>
+      </w:r>
+    </w:p>
+    <w:p>
+      <w:pPr>
+        <w:rPr>
+          <w:sz w:val="32"/>
+          <w:szCs w:val="32"/>
+        </w:rPr>
+      </w:pPr>
+    </w:p>
+    <w:p>
+      <w:pPr>
+        <w:pStyle w:val="ListParagraph"/>
+        <w:numPr>
+          <w:ilvl w:val="1"/>
+          <w:numId w:val="3"/>
+        </w:numPr>
+        <w:rPr>
+          <w:sz w:val="32"/>
+          <w:szCs w:val="32"/>
+        </w:rPr>
+      </w:pPr>
+      <w:r>
+        <w:rPr>
+          <w:sz w:val="32"/>
+          <w:szCs w:val="32"/>
+        </w:rPr>
+        <w:t>Pruning System</w:t>
+      </w:r>
+    </w:p>
+    <w:p>
+      <w:pPr>
+        <w:rPr>
+          <w:sz w:val="32"/>
+          <w:szCs w:val="32"/>
+        </w:rPr>
+      </w:pPr>
+    </w:p>
+    <w:p>
+      <w:pPr>
+        <w:rPr>
+          <w:sz w:val="32"/>
+          <w:szCs w:val="32"/>
+        </w:rPr>
+      </w:pPr>
+      <w:r>
+        <w:rPr>
+          <w:sz w:val="32"/>
+          <w:szCs w:val="32"/>
+        </w:rPr>
+        <w:t xml:space="preserve">Before the Production System may </w:t>
+      </w:r>
+      <w:bookmarkStart w:id="0" w:name="_GoBack"/>
+      <w:bookmarkEnd w:id="0"/>
+    </w:p>
+    <w:p>
+      <w:pPr>
+        <w:rPr>
+          <w:sz w:val="32"/>
+          <w:szCs w:val="32"/>
+        </w:rPr>
+      </w:pPr>
+    </w:p>
+    <w:p>
+      <w:pPr>
+        <w:rPr>
+          <w:szCs w:val="28"/>
+        </w:rPr>
+      </w:pPr>
+      <w:r>
+        <w:rPr>
+          <w:szCs w:val="28"/>
+        </w:rPr>
+        <w:t>*purpose*</w:t>
+      </w:r>
+    </w:p>
+    <w:p>
+      <w:pPr>
+        <w:rPr>
+          <w:szCs w:val="28"/>
+        </w:rPr>
+      </w:pPr>
+      <w:r>
+        <w:rPr>
+          <w:szCs w:val="28"/>
+        </w:rPr>
+        <w:t>*Paired Attributes*</w:t>
+      </w:r>
+      <w:r>
+        <w:rPr>
+          <w:szCs w:val="28"/>
+        </w:rPr>
+        <w:t xml:space="preserve"> - Note non-physical attributes especially </w:t>
+      </w:r>
+    </w:p>
+    <w:p>
+      <w:pPr>
+        <w:rPr>
+          <w:sz w:val="28"/>
+          <w:szCs w:val="28"/>
+        </w:rPr>
+      </w:pPr>
     </w:p>
     <w:p>
       <w:r>
@@ -1106,18 +1832,52 @@
     <w:p/>
     <w:p>
       <w:r>
-        <w:t>*</w:t>
-      </w:r>
-      <w:r>
-        <w:t>Production System</w:t>
-      </w:r>
-      <w:r>
-        <w:t>* - See, based on the current state of the system (given by the node state on the tree) if it should evaluate the subtree rooted at an unexplored node</w:t>
+        <w:t>*Production System* - See, based on the current state of the system (given by the node state on the tree) if it should evaluate the subtree rooted at an unexplored node</w:t>
       </w:r>
     </w:p>
     <w:p/>
     <w:p>
       <w:pPr>
+        <w:pStyle w:val="ListParagraph"/>
+        <w:rPr>
+          <w:sz w:val="32"/>
+          <w:szCs w:val="32"/>
+        </w:rPr>
+      </w:pPr>
+    </w:p>
+    <w:p/>
+    <w:p>
+      <w:pPr>
+        <w:rPr>
+          <w:sz w:val="28"/>
+        </w:rPr>
+      </w:pPr>
+    </w:p>
+    <w:p>
+      <w:pPr>
+        <w:rPr>
+          <w:sz w:val="32"/>
+          <w:szCs w:val="28"/>
+        </w:rPr>
+      </w:pPr>
+    </w:p>
+    <w:p>
+      <w:pPr>
+        <w:rPr>
+          <w:sz w:val="32"/>
+          <w:szCs w:val="28"/>
+        </w:rPr>
+      </w:pPr>
+      <w:r>
+        <w:rPr>
+          <w:sz w:val="32"/>
+          <w:szCs w:val="28"/>
+        </w:rPr>
+        <w:t>Matching Algorithm</w:t>
+      </w:r>
+    </w:p>
+    <w:p>
+      <w:pPr>
         <w:rPr>
           <w:sz w:val="32"/>
         </w:rPr>
@@ -1131,6 +1891,11 @@
     </w:p>
     <w:p>
       <w:pPr>
+        <w:pStyle w:val="ListParagraph"/>
+        <w:numPr>
+          <w:ilvl w:val="0"/>
+          <w:numId w:val="3"/>
+        </w:numPr>
         <w:rPr>
           <w:sz w:val="32"/>
         </w:rPr>
@@ -1211,6 +1976,12 @@
               </w:rPr>
               <w:t>Shelter user with access to the Management account</w:t>
             </w:r>
+            <w:r>
+              <w:rPr>
+                <w:rFonts w:ascii="Calibri" w:hAnsi="Calibri"/>
+              </w:rPr>
+              <w:t>.</w:t>
+            </w:r>
           </w:p>
           <w:p>
             <w:pPr>
@@ -1257,6 +2028,12 @@
                 <w:rFonts w:ascii="Calibri" w:hAnsi="Calibri"/>
               </w:rPr>
               <w:t>Shelter user given a Client profile page by a Staff Member</w:t>
+            </w:r>
+            <w:r>
+              <w:rPr>
+                <w:rFonts w:ascii="Calibri" w:hAnsi="Calibri"/>
+              </w:rPr>
+              <w:t>.</w:t>
             </w:r>
           </w:p>
           <w:p>
@@ -1308,6 +2085,12 @@
               </w:rPr>
               <w:t>Shelter animal given an Animal profile page by a Staff Member</w:t>
             </w:r>
+            <w:r>
+              <w:rPr>
+                <w:rFonts w:ascii="Calibri" w:hAnsi="Calibri"/>
+              </w:rPr>
+              <w:t>.</w:t>
+            </w:r>
           </w:p>
           <w:p>
             <w:pPr>
@@ -1338,7 +2121,35 @@
                 <w:rFonts w:ascii="Calibri" w:hAnsi="Calibri"/>
                 <w:b/>
               </w:rPr>
-              <w:t>Animal-Client Match (Match)</w:t>
+              <w:t>Animal-Client Match (</w:t>
+            </w:r>
+            <w:r>
+              <w:rPr>
+                <w:rFonts w:ascii="Calibri" w:hAnsi="Calibri"/>
+                <w:b/>
+              </w:rPr>
+              <w:t>“</w:t>
+            </w:r>
+            <w:r>
+              <w:rPr>
+                <w:rFonts w:ascii="Calibri" w:hAnsi="Calibri"/>
+                <w:b/>
+              </w:rPr>
+              <w:t>Match</w:t>
+            </w:r>
+            <w:r>
+              <w:rPr>
+                <w:rFonts w:ascii="Calibri" w:hAnsi="Calibri"/>
+                <w:b/>
+              </w:rPr>
+              <w:t>”</w:t>
+            </w:r>
+            <w:r>
+              <w:rPr>
+                <w:rFonts w:ascii="Calibri" w:hAnsi="Calibri"/>
+                <w:b/>
+              </w:rPr>
+              <w:t>)</w:t>
             </w:r>
           </w:p>
         </w:tc>
@@ -1357,6 +2168,18 @@
                 <w:rFonts w:ascii="Calibri" w:hAnsi="Calibri"/>
               </w:rPr>
               <w:t>A pairing of a compatible Animal and Client suggested by the ACM Algorithm</w:t>
+            </w:r>
+            <w:r>
+              <w:rPr>
+                <w:rFonts w:ascii="Calibri" w:hAnsi="Calibri"/>
+              </w:rPr>
+              <w:t>.</w:t>
+            </w:r>
+            <w:r>
+              <w:rPr>
+                <w:rFonts w:ascii="Calibri" w:hAnsi="Calibri"/>
+              </w:rPr>
+              <w:t xml:space="preserve"> A member of the Solution Set.</w:t>
             </w:r>
           </w:p>
           <w:p>
@@ -1406,13 +2229,7 @@
               <w:rPr>
                 <w:rFonts w:ascii="Calibri" w:hAnsi="Calibri"/>
               </w:rPr>
-              <w:t>A potentia</w:t>
-            </w:r>
-            <w:r>
-              <w:rPr>
-                <w:rFonts w:ascii="Calibri" w:hAnsi="Calibri"/>
-              </w:rPr>
-              <w:t>l but unconfirmed match</w:t>
+              <w:t>A potential but unconfirmed match</w:t>
             </w:r>
             <w:r>
               <w:rPr>
@@ -1474,7 +2291,31 @@
               <w:rPr>
                 <w:rFonts w:ascii="Calibri" w:hAnsi="Calibri"/>
               </w:rPr>
-              <w:t xml:space="preserve">Animal Client Matching Algorithm. Suggests an optimized list of compatible Matches. This optimization is determined by </w:t>
+              <w:t>Animal Client Matching Algorithm. Suggests</w:t>
+            </w:r>
+            <w:r>
+              <w:rPr>
+                <w:rFonts w:ascii="Calibri" w:hAnsi="Calibri"/>
+              </w:rPr>
+              <w:t xml:space="preserve"> a match Solution</w:t>
+            </w:r>
+            <w:r>
+              <w:rPr>
+                <w:rFonts w:ascii="Calibri" w:hAnsi="Calibri"/>
+              </w:rPr>
+              <w:t xml:space="preserve">. This optimization </w:t>
+            </w:r>
+            <w:r>
+              <w:rPr>
+                <w:rFonts w:ascii="Calibri" w:hAnsi="Calibri"/>
+              </w:rPr>
+              <w:t xml:space="preserve">for this solution </w:t>
+            </w:r>
+            <w:r>
+              <w:rPr>
+                <w:rFonts w:ascii="Calibri" w:hAnsi="Calibri"/>
+              </w:rPr>
+              <w:t xml:space="preserve">is determined by </w:t>
             </w:r>
             <w:r>
               <w:rPr>
@@ -1565,7 +2406,14 @@
                 <w:rFonts w:ascii="Calibri" w:hAnsi="Calibri"/>
                 <w:b/>
               </w:rPr>
-              <w:t>Production System</w:t>
+              <w:t>Solution</w:t>
+            </w:r>
+            <w:r>
+              <w:rPr>
+                <w:rFonts w:ascii="Calibri" w:hAnsi="Calibri"/>
+                <w:b/>
+              </w:rPr>
+              <w:t xml:space="preserve"> (Set)</w:t>
             </w:r>
           </w:p>
         </w:tc>
@@ -1583,13 +2431,25 @@
               <w:rPr>
                 <w:rFonts w:ascii="Calibri" w:hAnsi="Calibri"/>
               </w:rPr>
-              <w:t>How the algorithm determines what subtrees to evaluate</w:t>
-            </w:r>
-            <w:r>
-              <w:rPr>
-                <w:rFonts w:ascii="Calibri" w:hAnsi="Calibri"/>
-              </w:rPr>
-              <w:t xml:space="preserve"> </w:t>
+              <w:t>A</w:t>
+            </w:r>
+            <w:r>
+              <w:rPr>
+                <w:rFonts w:ascii="Calibri" w:hAnsi="Calibri"/>
+              </w:rPr>
+              <w:t>n optimized list of compatible Matches</w:t>
+            </w:r>
+            <w:r>
+              <w:rPr>
+                <w:rFonts w:ascii="Calibri" w:hAnsi="Calibri"/>
+              </w:rPr>
+              <w:t xml:space="preserve"> generated by the ACM</w:t>
+            </w:r>
+            <w:r>
+              <w:rPr>
+                <w:rFonts w:ascii="Calibri" w:hAnsi="Calibri"/>
+              </w:rPr>
+              <w:t>.</w:t>
             </w:r>
           </w:p>
           <w:p>
@@ -1621,7 +2481,7 @@
                 <w:rFonts w:ascii="Calibri" w:hAnsi="Calibri"/>
                 <w:b/>
               </w:rPr>
-              <w:t>Search Heuristic</w:t>
+              <w:t>Potential Solution</w:t>
             </w:r>
           </w:p>
         </w:tc>
@@ -1639,7 +2499,7 @@
               <w:rPr>
                 <w:rFonts w:ascii="Calibri" w:hAnsi="Calibri"/>
               </w:rPr>
-              <w:t>How the algorithm prioritizes the algorithm’s search paths.</w:t>
+              <w:t>A set of matches that the system has not yet determined to be optimal.</w:t>
             </w:r>
           </w:p>
           <w:p>
@@ -1671,7 +2531,7 @@
                 <w:rFonts w:ascii="Calibri" w:hAnsi="Calibri"/>
                 <w:b/>
               </w:rPr>
-              <w:t>Pruning System</w:t>
+              <w:t>Production System</w:t>
             </w:r>
           </w:p>
         </w:tc>
@@ -1689,7 +2549,132 @@
               <w:rPr>
                 <w:rFonts w:ascii="Calibri" w:hAnsi="Calibri"/>
               </w:rPr>
-              <w:t>How the algorithm determines that a particular search path can be ignored. Ignoring a path guarantees that it could not have yeilded a solution better than any previous solutions found.</w:t>
+              <w:t>How the algorithm determines what subtrees to evaluate</w:t>
+            </w:r>
+            <w:r>
+              <w:rPr>
+                <w:rFonts w:ascii="Calibri" w:hAnsi="Calibri"/>
+              </w:rPr>
+              <w:t>.</w:t>
+            </w:r>
+            <w:r>
+              <w:rPr>
+                <w:rFonts w:ascii="Calibri" w:hAnsi="Calibri"/>
+              </w:rPr>
+              <w:t xml:space="preserve"> </w:t>
+            </w:r>
+          </w:p>
+          <w:p>
+            <w:pPr>
+              <w:rPr>
+                <w:rFonts w:ascii="Calibri" w:hAnsi="Calibri"/>
+              </w:rPr>
+            </w:pPr>
+          </w:p>
+        </w:tc>
+      </w:tr>
+      <w:tr>
+        <w:trPr>
+          <w:trHeight w:val="75"/>
+        </w:trPr>
+        <w:tc>
+          <w:tcPr>
+            <w:tcW w:w="2127" w:type="dxa"/>
+          </w:tcPr>
+          <w:p>
+            <w:pPr>
+              <w:rPr>
+                <w:rFonts w:ascii="Calibri" w:hAnsi="Calibri"/>
+                <w:b/>
+              </w:rPr>
+            </w:pPr>
+            <w:r>
+              <w:rPr>
+                <w:rFonts w:ascii="Calibri" w:hAnsi="Calibri"/>
+                <w:b/>
+              </w:rPr>
+              <w:t xml:space="preserve">(Search) </w:t>
+            </w:r>
+            <w:r>
+              <w:rPr>
+                <w:rFonts w:ascii="Calibri" w:hAnsi="Calibri"/>
+                <w:b/>
+              </w:rPr>
+              <w:t>Heuristic</w:t>
+            </w:r>
+          </w:p>
+        </w:tc>
+        <w:tc>
+          <w:tcPr>
+            <w:tcW w:w="7223" w:type="dxa"/>
+          </w:tcPr>
+          <w:p>
+            <w:pPr>
+              <w:rPr>
+                <w:rFonts w:ascii="Calibri" w:hAnsi="Calibri"/>
+              </w:rPr>
+            </w:pPr>
+            <w:r>
+              <w:rPr>
+                <w:rFonts w:ascii="Calibri" w:hAnsi="Calibri"/>
+              </w:rPr>
+              <w:t>A strategy for arriving at the Solution quicker.</w:t>
+            </w:r>
+          </w:p>
+          <w:p>
+            <w:pPr>
+              <w:rPr>
+                <w:rFonts w:ascii="Calibri" w:hAnsi="Calibri"/>
+              </w:rPr>
+            </w:pPr>
+          </w:p>
+        </w:tc>
+      </w:tr>
+      <w:tr>
+        <w:trPr>
+          <w:trHeight w:val="75"/>
+        </w:trPr>
+        <w:tc>
+          <w:tcPr>
+            <w:tcW w:w="2127" w:type="dxa"/>
+          </w:tcPr>
+          <w:p>
+            <w:pPr>
+              <w:rPr>
+                <w:rFonts w:ascii="Calibri" w:hAnsi="Calibri"/>
+                <w:b/>
+              </w:rPr>
+            </w:pPr>
+            <w:r>
+              <w:rPr>
+                <w:rFonts w:ascii="Calibri" w:hAnsi="Calibri"/>
+                <w:b/>
+              </w:rPr>
+              <w:t>Pruning System</w:t>
+            </w:r>
+          </w:p>
+        </w:tc>
+        <w:tc>
+          <w:tcPr>
+            <w:tcW w:w="7223" w:type="dxa"/>
+          </w:tcPr>
+          <w:p>
+            <w:pPr>
+              <w:rPr>
+                <w:rFonts w:ascii="Calibri" w:hAnsi="Calibri"/>
+              </w:rPr>
+            </w:pPr>
+            <w:r>
+              <w:rPr>
+                <w:rFonts w:ascii="Calibri" w:hAnsi="Calibri"/>
+              </w:rPr>
+              <w:t>The system which decides whether</w:t>
+            </w:r>
+            <w:r>
+              <w:rPr>
+                <w:rFonts w:ascii="Calibri" w:hAnsi="Calibri"/>
+              </w:rPr>
+              <w:t xml:space="preserve"> a particular search path can be ignored. Ignoring a path guarantees that it could not have yeilded a solution better than any previous solutions found.</w:t>
             </w:r>
           </w:p>
         </w:tc>
@@ -1749,6 +2734,11 @@
         <w:docPartUnique/>
       </w:docPartObj>
     </w:sdtPr>
+    <w:sdtEndPr>
+      <w:rPr>
+        <w:rStyle w:val="PageNumber"/>
+      </w:rPr>
+    </w:sdtEndPr>
     <w:sdtContent>
       <w:p>
         <w:pPr>
@@ -1790,6 +2780,11 @@
         <w:docPartUnique/>
       </w:docPartObj>
     </w:sdtPr>
+    <w:sdtEndPr>
+      <w:rPr>
+        <w:rStyle w:val="PageNumber"/>
+      </w:rPr>
+    </w:sdtEndPr>
     <w:sdtContent>
       <w:p>
         <w:pPr>
@@ -1843,6 +2838,11 @@
         <w:docPartUnique/>
       </w:docPartObj>
     </w:sdtPr>
+    <w:sdtEndPr>
+      <w:rPr>
+        <w:rStyle w:val="PageNumber"/>
+      </w:rPr>
+    </w:sdtEndPr>
     <w:sdtContent>
       <w:p>
         <w:pPr>
@@ -1929,6 +2929,178 @@
 <file path=word/numbering.xml><?xml version="1.0" encoding="utf-8"?>
 <w:numbering xmlns:wpc="http://schemas.microsoft.com/office/word/2010/wordprocessingCanvas" xmlns:cx="http://schemas.microsoft.com/office/drawing/2014/chartex" xmlns:cx1="http://schemas.microsoft.com/office/drawing/2015/9/8/chartex" xmlns:cx2="http://schemas.microsoft.com/office/drawing/2015/10/21/chartex" xmlns:cx3="http://schemas.microsoft.com/office/drawing/2016/5/9/chartex" xmlns:cx4="http://schemas.microsoft.com/office/drawing/2016/5/10/chartex" xmlns:cx5="http://schemas.microsoft.com/office/drawing/2016/5/11/chartex" xmlns:cx6="http://schemas.microsoft.com/office/drawing/2016/5/12/chartex" xmlns:cx7="http://schemas.microsoft.com/office/drawing/2016/5/13/chartex" xmlns:cx8="http://schemas.microsoft.com/office/drawing/2016/5/14/chartex" xmlns:mc="http://schemas.openxmlformats.org/markup-compatibility/2006" xmlns:aink="http://schemas.microsoft.com/office/drawing/2016/ink" xmlns:am3d="http://schemas.microsoft.com/office/drawing/2017/model3d" xmlns:o="urn:schemas-microsoft-com:office:office" xmlns:r="http://schemas.openxmlformats.org/officeDocument/2006/relationships" xmlns:m="http://schemas.openxmlformats.org/officeDocument/2006/math" xmlns:v="urn:schemas-microsoft-com:vml" xmlns:wp14="http://schemas.microsoft.com/office/word/2010/wordprocessingDrawing" xmlns:wp="http://schemas.openxmlformats.org/drawingml/2006/wordprocessingDrawing" xmlns:w10="urn:schemas-microsoft-com:office:word" xmlns:w="http://schemas.openxmlformats.org/wordprocessingml/2006/main" xmlns:w14="http://schemas.microsoft.com/office/word/2010/wordml" xmlns:w15="http://schemas.microsoft.com/office/word/2012/wordml" xmlns:w16cid="http://schemas.microsoft.com/office/word/2016/wordml/cid" xmlns:w16se="http://schemas.microsoft.com/office/word/2015/wordml/symex" xmlns:wpg="http://schemas.microsoft.com/office/word/2010/wordprocessingGroup" xmlns:wpi="http://schemas.microsoft.com/office/word/2010/wordprocessingInk" xmlns:wne="http://schemas.microsoft.com/office/word/2006/wordml" xmlns:wps="http://schemas.microsoft.com/office/word/2010/wordprocessingShape" mc:Ignorable="w14 w15 w16se w16cid wp14">
   <w:abstractNum w:abstractNumId="0" w15:restartNumberingAfterBreak="0">
+    <w:nsid w:val="066A40EA"/>
+    <w:multiLevelType w:val="multilevel"/>
+    <w:tmpl w:val="0409001F"/>
+    <w:lvl w:ilvl="0">
+      <w:start w:val="1"/>
+      <w:numFmt w:val="decimal"/>
+      <w:lvlText w:val="%1."/>
+      <w:lvlJc w:val="left"/>
+      <w:pPr>
+        <w:ind w:left="360" w:hanging="360"/>
+      </w:pPr>
+    </w:lvl>
+    <w:lvl w:ilvl="1">
+      <w:start w:val="1"/>
+      <w:numFmt w:val="decimal"/>
+      <w:lvlText w:val="%1.%2."/>
+      <w:lvlJc w:val="left"/>
+      <w:pPr>
+        <w:ind w:left="792" w:hanging="432"/>
+      </w:pPr>
+    </w:lvl>
+    <w:lvl w:ilvl="2">
+      <w:start w:val="1"/>
+      <w:numFmt w:val="decimal"/>
+      <w:lvlText w:val="%1.%2.%3."/>
+      <w:lvlJc w:val="left"/>
+      <w:pPr>
+        <w:ind w:left="1224" w:hanging="504"/>
+      </w:pPr>
+    </w:lvl>
+    <w:lvl w:ilvl="3">
+      <w:start w:val="1"/>
+      <w:numFmt w:val="decimal"/>
+      <w:lvlText w:val="%1.%2.%3.%4."/>
+      <w:lvlJc w:val="left"/>
+      <w:pPr>
+        <w:ind w:left="1728" w:hanging="648"/>
+      </w:pPr>
+    </w:lvl>
+    <w:lvl w:ilvl="4">
+      <w:start w:val="1"/>
+      <w:numFmt w:val="decimal"/>
+      <w:lvlText w:val="%1.%2.%3.%4.%5."/>
+      <w:lvlJc w:val="left"/>
+      <w:pPr>
+        <w:ind w:left="2232" w:hanging="792"/>
+      </w:pPr>
+    </w:lvl>
+    <w:lvl w:ilvl="5">
+      <w:start w:val="1"/>
+      <w:numFmt w:val="decimal"/>
+      <w:lvlText w:val="%1.%2.%3.%4.%5.%6."/>
+      <w:lvlJc w:val="left"/>
+      <w:pPr>
+        <w:ind w:left="2736" w:hanging="936"/>
+      </w:pPr>
+    </w:lvl>
+    <w:lvl w:ilvl="6">
+      <w:start w:val="1"/>
+      <w:numFmt w:val="decimal"/>
+      <w:lvlText w:val="%1.%2.%3.%4.%5.%6.%7."/>
+      <w:lvlJc w:val="left"/>
+      <w:pPr>
+        <w:ind w:left="3240" w:hanging="1080"/>
+      </w:pPr>
+    </w:lvl>
+    <w:lvl w:ilvl="7">
+      <w:start w:val="1"/>
+      <w:numFmt w:val="decimal"/>
+      <w:lvlText w:val="%1.%2.%3.%4.%5.%6.%7.%8."/>
+      <w:lvlJc w:val="left"/>
+      <w:pPr>
+        <w:ind w:left="3744" w:hanging="1224"/>
+      </w:pPr>
+    </w:lvl>
+    <w:lvl w:ilvl="8">
+      <w:start w:val="1"/>
+      <w:numFmt w:val="decimal"/>
+      <w:lvlText w:val="%1.%2.%3.%4.%5.%6.%7.%8.%9."/>
+      <w:lvlJc w:val="left"/>
+      <w:pPr>
+        <w:ind w:left="4320" w:hanging="1440"/>
+      </w:pPr>
+    </w:lvl>
+  </w:abstractNum>
+  <w:abstractNum w:abstractNumId="1" w15:restartNumberingAfterBreak="0">
+    <w:nsid w:val="110C2086"/>
+    <w:multiLevelType w:val="multilevel"/>
+    <w:tmpl w:val="0409001F"/>
+    <w:lvl w:ilvl="0">
+      <w:start w:val="1"/>
+      <w:numFmt w:val="decimal"/>
+      <w:lvlText w:val="%1."/>
+      <w:lvlJc w:val="left"/>
+      <w:pPr>
+        <w:ind w:left="360" w:hanging="360"/>
+      </w:pPr>
+    </w:lvl>
+    <w:lvl w:ilvl="1">
+      <w:start w:val="1"/>
+      <w:numFmt w:val="decimal"/>
+      <w:lvlText w:val="%1.%2."/>
+      <w:lvlJc w:val="left"/>
+      <w:pPr>
+        <w:ind w:left="792" w:hanging="432"/>
+      </w:pPr>
+    </w:lvl>
+    <w:lvl w:ilvl="2">
+      <w:start w:val="1"/>
+      <w:numFmt w:val="decimal"/>
+      <w:lvlText w:val="%1.%2.%3."/>
+      <w:lvlJc w:val="left"/>
+      <w:pPr>
+        <w:ind w:left="1224" w:hanging="504"/>
+      </w:pPr>
+    </w:lvl>
+    <w:lvl w:ilvl="3">
+      <w:start w:val="1"/>
+      <w:numFmt w:val="decimal"/>
+      <w:lvlText w:val="%1.%2.%3.%4."/>
+      <w:lvlJc w:val="left"/>
+      <w:pPr>
+        <w:ind w:left="1728" w:hanging="648"/>
+      </w:pPr>
+    </w:lvl>
+    <w:lvl w:ilvl="4">
+      <w:start w:val="1"/>
+      <w:numFmt w:val="decimal"/>
+      <w:lvlText w:val="%1.%2.%3.%4.%5."/>
+      <w:lvlJc w:val="left"/>
+      <w:pPr>
+        <w:ind w:left="2232" w:hanging="792"/>
+      </w:pPr>
+    </w:lvl>
+    <w:lvl w:ilvl="5">
+      <w:start w:val="1"/>
+      <w:numFmt w:val="decimal"/>
+      <w:lvlText w:val="%1.%2.%3.%4.%5.%6."/>
+      <w:lvlJc w:val="left"/>
+      <w:pPr>
+        <w:ind w:left="2736" w:hanging="936"/>
+      </w:pPr>
+    </w:lvl>
+    <w:lvl w:ilvl="6">
+      <w:start w:val="1"/>
+      <w:numFmt w:val="decimal"/>
+      <w:lvlText w:val="%1.%2.%3.%4.%5.%6.%7."/>
+      <w:lvlJc w:val="left"/>
+      <w:pPr>
+        <w:ind w:left="3240" w:hanging="1080"/>
+      </w:pPr>
+    </w:lvl>
+    <w:lvl w:ilvl="7">
+      <w:start w:val="1"/>
+      <w:numFmt w:val="decimal"/>
+      <w:lvlText w:val="%1.%2.%3.%4.%5.%6.%7.%8."/>
+      <w:lvlJc w:val="left"/>
+      <w:pPr>
+        <w:ind w:left="3744" w:hanging="1224"/>
+      </w:pPr>
+    </w:lvl>
+    <w:lvl w:ilvl="8">
+      <w:start w:val="1"/>
+      <w:numFmt w:val="decimal"/>
+      <w:lvlText w:val="%1.%2.%3.%4.%5.%6.%7.%8.%9."/>
+      <w:lvlJc w:val="left"/>
+      <w:pPr>
+        <w:ind w:left="4320" w:hanging="1440"/>
+      </w:pPr>
+    </w:lvl>
+  </w:abstractNum>
+  <w:abstractNum w:abstractNumId="2" w15:restartNumberingAfterBreak="0">
     <w:nsid w:val="33B55A4D"/>
     <w:multiLevelType w:val="hybridMultilevel"/>
     <w:tmpl w:val="017A1EF0"/>
@@ -2020,11 +3192,11 @@
       </w:pPr>
     </w:lvl>
   </w:abstractNum>
-  <w:abstractNum w:abstractNumId="1" w15:restartNumberingAfterBreak="0">
-    <w:nsid w:val="357B7401"/>
-    <w:multiLevelType w:val="hybridMultilevel"/>
-    <w:tmpl w:val="0E8C543E"/>
-    <w:lvl w:ilvl="0" w:tplc="0409000F">
+  <w:abstractNum w:abstractNumId="3" w15:restartNumberingAfterBreak="0">
+    <w:nsid w:val="34BD02F5"/>
+    <w:multiLevelType w:val="multilevel"/>
+    <w:tmpl w:val="E0244F04"/>
+    <w:lvl w:ilvl="0">
       <w:start w:val="1"/>
       <w:numFmt w:val="decimal"/>
       <w:lvlText w:val="%1."/>
@@ -2036,6 +3208,127 @@
         <w:rFonts w:hint="default"/>
       </w:rPr>
     </w:lvl>
+    <w:lvl w:ilvl="1">
+      <w:start w:val="1"/>
+      <w:numFmt w:val="decimal"/>
+      <w:isLgl/>
+      <w:lvlText w:val="%1.%2."/>
+      <w:lvlJc w:val="left"/>
+      <w:pPr>
+        <w:ind w:left="1080" w:hanging="720"/>
+      </w:pPr>
+      <w:rPr>
+        <w:rFonts w:hint="default"/>
+      </w:rPr>
+    </w:lvl>
+    <w:lvl w:ilvl="2">
+      <w:start w:val="1"/>
+      <w:numFmt w:val="decimal"/>
+      <w:isLgl/>
+      <w:lvlText w:val="%1.%2.%3."/>
+      <w:lvlJc w:val="left"/>
+      <w:pPr>
+        <w:ind w:left="1080" w:hanging="720"/>
+      </w:pPr>
+      <w:rPr>
+        <w:rFonts w:hint="default"/>
+      </w:rPr>
+    </w:lvl>
+    <w:lvl w:ilvl="3">
+      <w:start w:val="1"/>
+      <w:numFmt w:val="decimal"/>
+      <w:isLgl/>
+      <w:lvlText w:val="%1.%2.%3.%4."/>
+      <w:lvlJc w:val="left"/>
+      <w:pPr>
+        <w:ind w:left="1440" w:hanging="1080"/>
+      </w:pPr>
+      <w:rPr>
+        <w:rFonts w:hint="default"/>
+      </w:rPr>
+    </w:lvl>
+    <w:lvl w:ilvl="4">
+      <w:start w:val="1"/>
+      <w:numFmt w:val="decimal"/>
+      <w:isLgl/>
+      <w:lvlText w:val="%1.%2.%3.%4.%5."/>
+      <w:lvlJc w:val="left"/>
+      <w:pPr>
+        <w:ind w:left="1800" w:hanging="1440"/>
+      </w:pPr>
+      <w:rPr>
+        <w:rFonts w:hint="default"/>
+      </w:rPr>
+    </w:lvl>
+    <w:lvl w:ilvl="5">
+      <w:start w:val="1"/>
+      <w:numFmt w:val="decimal"/>
+      <w:isLgl/>
+      <w:lvlText w:val="%1.%2.%3.%4.%5.%6."/>
+      <w:lvlJc w:val="left"/>
+      <w:pPr>
+        <w:ind w:left="1800" w:hanging="1440"/>
+      </w:pPr>
+      <w:rPr>
+        <w:rFonts w:hint="default"/>
+      </w:rPr>
+    </w:lvl>
+    <w:lvl w:ilvl="6">
+      <w:start w:val="1"/>
+      <w:numFmt w:val="decimal"/>
+      <w:isLgl/>
+      <w:lvlText w:val="%1.%2.%3.%4.%5.%6.%7."/>
+      <w:lvlJc w:val="left"/>
+      <w:pPr>
+        <w:ind w:left="2160" w:hanging="1800"/>
+      </w:pPr>
+      <w:rPr>
+        <w:rFonts w:hint="default"/>
+      </w:rPr>
+    </w:lvl>
+    <w:lvl w:ilvl="7">
+      <w:start w:val="1"/>
+      <w:numFmt w:val="decimal"/>
+      <w:isLgl/>
+      <w:lvlText w:val="%1.%2.%3.%4.%5.%6.%7.%8."/>
+      <w:lvlJc w:val="left"/>
+      <w:pPr>
+        <w:ind w:left="2520" w:hanging="2160"/>
+      </w:pPr>
+      <w:rPr>
+        <w:rFonts w:hint="default"/>
+      </w:rPr>
+    </w:lvl>
+    <w:lvl w:ilvl="8">
+      <w:start w:val="1"/>
+      <w:numFmt w:val="decimal"/>
+      <w:isLgl/>
+      <w:lvlText w:val="%1.%2.%3.%4.%5.%6.%7.%8.%9."/>
+      <w:lvlJc w:val="left"/>
+      <w:pPr>
+        <w:ind w:left="2880" w:hanging="2520"/>
+      </w:pPr>
+      <w:rPr>
+        <w:rFonts w:hint="default"/>
+      </w:rPr>
+    </w:lvl>
+  </w:abstractNum>
+  <w:abstractNum w:abstractNumId="4" w15:restartNumberingAfterBreak="0">
+    <w:nsid w:val="357B7401"/>
+    <w:multiLevelType w:val="hybridMultilevel"/>
+    <w:tmpl w:val="BADAC9C6"/>
+    <w:lvl w:ilvl="0" w:tplc="0409000F">
+      <w:start w:val="1"/>
+      <w:numFmt w:val="decimal"/>
+      <w:lvlText w:val="%1."/>
+      <w:lvlJc w:val="left"/>
+      <w:pPr>
+        <w:ind w:left="720" w:hanging="360"/>
+      </w:pPr>
+      <w:rPr>
+        <w:rFonts w:hint="default"/>
+      </w:rPr>
+    </w:lvl>
     <w:lvl w:ilvl="1" w:tplc="04090019" w:tentative="1">
       <w:start w:val="1"/>
       <w:numFmt w:val="lowerLetter"/>
@@ -2109,11 +3402,109 @@
       </w:pPr>
     </w:lvl>
   </w:abstractNum>
+  <w:abstractNum w:abstractNumId="5" w15:restartNumberingAfterBreak="0">
+    <w:nsid w:val="76126B3C"/>
+    <w:multiLevelType w:val="multilevel"/>
+    <w:tmpl w:val="0409001F"/>
+    <w:lvl w:ilvl="0">
+      <w:start w:val="1"/>
+      <w:numFmt w:val="decimal"/>
+      <w:lvlText w:val="%1."/>
+      <w:lvlJc w:val="left"/>
+      <w:pPr>
+        <w:ind w:left="360" w:hanging="360"/>
+      </w:pPr>
+    </w:lvl>
+    <w:lvl w:ilvl="1">
+      <w:start w:val="1"/>
+      <w:numFmt w:val="decimal"/>
+      <w:lvlText w:val="%1.%2."/>
+      <w:lvlJc w:val="left"/>
+      <w:pPr>
+        <w:ind w:left="792" w:hanging="432"/>
+      </w:pPr>
+    </w:lvl>
+    <w:lvl w:ilvl="2">
+      <w:start w:val="1"/>
+      <w:numFmt w:val="decimal"/>
+      <w:lvlText w:val="%1.%2.%3."/>
+      <w:lvlJc w:val="left"/>
+      <w:pPr>
+        <w:ind w:left="1224" w:hanging="504"/>
+      </w:pPr>
+    </w:lvl>
+    <w:lvl w:ilvl="3">
+      <w:start w:val="1"/>
+      <w:numFmt w:val="decimal"/>
+      <w:lvlText w:val="%1.%2.%3.%4."/>
+      <w:lvlJc w:val="left"/>
+      <w:pPr>
+        <w:ind w:left="1728" w:hanging="648"/>
+      </w:pPr>
+    </w:lvl>
+    <w:lvl w:ilvl="4">
+      <w:start w:val="1"/>
+      <w:numFmt w:val="decimal"/>
+      <w:lvlText w:val="%1.%2.%3.%4.%5."/>
+      <w:lvlJc w:val="left"/>
+      <w:pPr>
+        <w:ind w:left="2232" w:hanging="792"/>
+      </w:pPr>
+    </w:lvl>
+    <w:lvl w:ilvl="5">
+      <w:start w:val="1"/>
+      <w:numFmt w:val="decimal"/>
+      <w:lvlText w:val="%1.%2.%3.%4.%5.%6."/>
+      <w:lvlJc w:val="left"/>
+      <w:pPr>
+        <w:ind w:left="2736" w:hanging="936"/>
+      </w:pPr>
+    </w:lvl>
+    <w:lvl w:ilvl="6">
+      <w:start w:val="1"/>
+      <w:numFmt w:val="decimal"/>
+      <w:lvlText w:val="%1.%2.%3.%4.%5.%6.%7."/>
+      <w:lvlJc w:val="left"/>
+      <w:pPr>
+        <w:ind w:left="3240" w:hanging="1080"/>
+      </w:pPr>
+    </w:lvl>
+    <w:lvl w:ilvl="7">
+      <w:start w:val="1"/>
+      <w:numFmt w:val="decimal"/>
+      <w:lvlText w:val="%1.%2.%3.%4.%5.%6.%7.%8."/>
+      <w:lvlJc w:val="left"/>
+      <w:pPr>
+        <w:ind w:left="3744" w:hanging="1224"/>
+      </w:pPr>
+    </w:lvl>
+    <w:lvl w:ilvl="8">
+      <w:start w:val="1"/>
+      <w:numFmt w:val="decimal"/>
+      <w:lvlText w:val="%1.%2.%3.%4.%5.%6.%7.%8.%9."/>
+      <w:lvlJc w:val="left"/>
+      <w:pPr>
+        <w:ind w:left="4320" w:hanging="1440"/>
+      </w:pPr>
+    </w:lvl>
+  </w:abstractNum>
   <w:num w:numId="1">
+    <w:abstractNumId w:val="4"/>
+  </w:num>
+  <w:num w:numId="2">
+    <w:abstractNumId w:val="2"/>
+  </w:num>
+  <w:num w:numId="3">
+    <w:abstractNumId w:val="3"/>
+  </w:num>
+  <w:num w:numId="4">
+    <w:abstractNumId w:val="0"/>
+  </w:num>
+  <w:num w:numId="5">
     <w:abstractNumId w:val="1"/>
   </w:num>
-  <w:num w:numId="2">
-    <w:abstractNumId w:val="0"/>
+  <w:num w:numId="6">
+    <w:abstractNumId w:val="5"/>
   </w:num>
 </w:numbering>
 </file>
@@ -2797,6 +4188,8 @@
   <w:rsids>
     <w:rsidRoot w:val="00441A16"/>
     <w:rsid w:val="00441A16"/>
+    <w:rsid w:val="008711FC"/>
+    <w:rsid w:val="00C55F25"/>
     <w:rsid w:val="00E8711A"/>
   </w:rsids>
   <m:mathPr>
@@ -3582,7 +4975,7 @@
 </file>
 
 <file path=customXml/itemProps2.xml><?xml version="1.0" encoding="utf-8"?>
-<ds:datastoreItem xmlns:ds="http://schemas.openxmlformats.org/officeDocument/2006/customXml" ds:itemID="{F2A4B6E9-9424-F049-9D51-B4CF55175332}">
+<ds:datastoreItem xmlns:ds="http://schemas.openxmlformats.org/officeDocument/2006/customXml" ds:itemID="{4E278B45-9BCA-E14B-8A65-BED47F2E1717}">
   <ds:schemaRefs>
     <ds:schemaRef ds:uri="http://schemas.openxmlformats.org/officeDocument/2006/bibliography"/>
   </ds:schemaRefs>

</xml_diff>

<commit_message>
Added note reminding the use of FRs & NFRs
</commit_message>
<xml_diff>
--- a/documents/D2 Algorithm Overview.docx
+++ b/documents/D2 Algorithm Overview.docx
@@ -1033,13 +1033,7 @@
         <w:br/>
       </w:r>
       <w:r>
-        <w:t xml:space="preserve"> *if there is a choice between an animal being in an incompatible home or keeping the animal in a shelter, the algorithm will choose to keep the animal </w:t>
-      </w:r>
-      <w:r>
-        <w:t>until a more suitable match can be found</w:t>
-      </w:r>
-      <w:r>
-        <w:t>. The animal’s overall happiness and well-being is to be prioritized at all costs.</w:t>
+        <w:t xml:space="preserve"> *if there is a choice between an animal being in an incompatible home or keeping the animal in a shelter, the algorithm will choose to keep the animal until a more suitable match can be found. The animal’s overall happiness and well-being is to be prioritized at all costs.</w:t>
       </w:r>
     </w:p>
     <w:p>
@@ -1748,104 +1742,108 @@
         </w:rPr>
         <w:t xml:space="preserve">Before the Production System may </w:t>
       </w:r>
+    </w:p>
+    <w:p>
+      <w:pPr>
+        <w:rPr>
+          <w:sz w:val="32"/>
+          <w:szCs w:val="32"/>
+        </w:rPr>
+      </w:pPr>
+    </w:p>
+    <w:p>
+      <w:pPr>
+        <w:rPr>
+          <w:szCs w:val="28"/>
+        </w:rPr>
+      </w:pPr>
+      <w:r>
+        <w:rPr>
+          <w:szCs w:val="28"/>
+        </w:rPr>
+        <w:t>*purpose*</w:t>
+      </w:r>
+    </w:p>
+    <w:p>
+      <w:pPr>
+        <w:rPr>
+          <w:szCs w:val="28"/>
+        </w:rPr>
+      </w:pPr>
+      <w:r>
+        <w:rPr>
+          <w:szCs w:val="28"/>
+        </w:rPr>
+        <w:t>*Paired Attributes*</w:t>
+      </w:r>
+      <w:r>
+        <w:rPr>
+          <w:szCs w:val="28"/>
+        </w:rPr>
+        <w:t xml:space="preserve"> - Note non-physical attributes especially </w:t>
+      </w:r>
+    </w:p>
+    <w:p>
+      <w:pPr>
+        <w:rPr>
+          <w:sz w:val="28"/>
+          <w:szCs w:val="28"/>
+        </w:rPr>
+      </w:pPr>
+    </w:p>
+    <w:p>
+      <w:r>
+        <w:t xml:space="preserve">Figure high level overview of </w:t>
+      </w:r>
+      <w:r>
+        <w:t>algorithm</w:t>
+      </w:r>
+    </w:p>
+    <w:p>
+      <w:r>
+        <w:t>*deep dive into specifics*</w:t>
+      </w:r>
+    </w:p>
+    <w:p>
+      <w:r>
+        <w:t>*describe filter*</w:t>
+      </w:r>
+    </w:p>
+    <w:p/>
+    <w:p>
+      <w:r>
+        <w:t>*Heuristic* - Prioritize the set of all candidates (remaining after fliter applied) by compatibility factor</w:t>
+      </w:r>
+    </w:p>
+    <w:p/>
+    <w:p>
+      <w:r>
+        <w:t>*Filter outdated *</w:t>
+      </w:r>
+    </w:p>
+    <w:p/>
+    <w:p>
+      <w:r>
+        <w:t>*Production System* - See, based on the current state of the system (given by the node state on the tree) if it should evaluate the subtree rooted at an unexplored node</w:t>
+      </w:r>
+    </w:p>
+    <w:p/>
+    <w:p>
+      <w:pPr>
+        <w:pStyle w:val="ListParagraph"/>
+        <w:rPr>
+          <w:sz w:val="32"/>
+          <w:szCs w:val="32"/>
+        </w:rPr>
+      </w:pPr>
+    </w:p>
+    <w:p>
+      <w:r>
+        <w:t>*** Refer to FRs, NFRs</w:t>
+      </w:r>
       <w:bookmarkStart w:id="0" w:name="_GoBack"/>
       <w:bookmarkEnd w:id="0"/>
     </w:p>
-    <w:p>
-      <w:pPr>
-        <w:rPr>
-          <w:sz w:val="32"/>
-          <w:szCs w:val="32"/>
-        </w:rPr>
-      </w:pPr>
-    </w:p>
-    <w:p>
-      <w:pPr>
-        <w:rPr>
-          <w:szCs w:val="28"/>
-        </w:rPr>
-      </w:pPr>
-      <w:r>
-        <w:rPr>
-          <w:szCs w:val="28"/>
-        </w:rPr>
-        <w:t>*purpose*</w:t>
-      </w:r>
-    </w:p>
-    <w:p>
-      <w:pPr>
-        <w:rPr>
-          <w:szCs w:val="28"/>
-        </w:rPr>
-      </w:pPr>
-      <w:r>
-        <w:rPr>
-          <w:szCs w:val="28"/>
-        </w:rPr>
-        <w:t>*Paired Attributes*</w:t>
-      </w:r>
-      <w:r>
-        <w:rPr>
-          <w:szCs w:val="28"/>
-        </w:rPr>
-        <w:t xml:space="preserve"> - Note non-physical attributes especially </w:t>
-      </w:r>
-    </w:p>
-    <w:p>
-      <w:pPr>
-        <w:rPr>
-          <w:sz w:val="28"/>
-          <w:szCs w:val="28"/>
-        </w:rPr>
-      </w:pPr>
-    </w:p>
-    <w:p>
-      <w:r>
-        <w:t xml:space="preserve">Figure high level overview of </w:t>
-      </w:r>
-      <w:r>
-        <w:t>algorithm</w:t>
-      </w:r>
-    </w:p>
-    <w:p>
-      <w:r>
-        <w:t>*deep dive into specifics*</w:t>
-      </w:r>
-    </w:p>
-    <w:p>
-      <w:r>
-        <w:t>*describe filter*</w:t>
-      </w:r>
-    </w:p>
-    <w:p/>
-    <w:p>
-      <w:r>
-        <w:t>*Heuristic* - Prioritize the set of all candidates (remaining after fliter applied) by compatibility factor</w:t>
-      </w:r>
-    </w:p>
-    <w:p/>
-    <w:p>
-      <w:r>
-        <w:t>*Filter outdated *</w:t>
-      </w:r>
-    </w:p>
-    <w:p/>
-    <w:p>
-      <w:r>
-        <w:t>*Production System* - See, based on the current state of the system (given by the node state on the tree) if it should evaluate the subtree rooted at an unexplored node</w:t>
-      </w:r>
-    </w:p>
-    <w:p/>
-    <w:p>
-      <w:pPr>
-        <w:pStyle w:val="ListParagraph"/>
-        <w:rPr>
-          <w:sz w:val="32"/>
-          <w:szCs w:val="32"/>
-        </w:rPr>
-      </w:pPr>
-    </w:p>
-    <w:p/>
     <w:p>
       <w:pPr>
         <w:rPr>
@@ -2431,19 +2429,7 @@
               <w:rPr>
                 <w:rFonts w:ascii="Calibri" w:hAnsi="Calibri"/>
               </w:rPr>
-              <w:t>A</w:t>
-            </w:r>
-            <w:r>
-              <w:rPr>
-                <w:rFonts w:ascii="Calibri" w:hAnsi="Calibri"/>
-              </w:rPr>
-              <w:t>n optimized list of compatible Matches</w:t>
-            </w:r>
-            <w:r>
-              <w:rPr>
-                <w:rFonts w:ascii="Calibri" w:hAnsi="Calibri"/>
-              </w:rPr>
-              <w:t xml:space="preserve"> generated by the ACM</w:t>
+              <w:t>An optimized list of compatible Matches generated by the ACM</w:t>
             </w:r>
             <w:r>
               <w:rPr>
@@ -4187,6 +4173,7 @@
   </w:compat>
   <w:rsids>
     <w:rsidRoot w:val="00441A16"/>
+    <w:rsid w:val="002408F9"/>
     <w:rsid w:val="00441A16"/>
     <w:rsid w:val="008711FC"/>
     <w:rsid w:val="00C55F25"/>
@@ -4975,7 +4962,7 @@
 </file>
 
 <file path=customXml/itemProps2.xml><?xml version="1.0" encoding="utf-8"?>
-<ds:datastoreItem xmlns:ds="http://schemas.openxmlformats.org/officeDocument/2006/customXml" ds:itemID="{4E278B45-9BCA-E14B-8A65-BED47F2E1717}">
+<ds:datastoreItem xmlns:ds="http://schemas.openxmlformats.org/officeDocument/2006/customXml" ds:itemID="{39F99BCA-8280-0C47-B65C-2AAE38A2DF62}">
   <ds:schemaRefs>
     <ds:schemaRef ds:uri="http://schemas.openxmlformats.org/officeDocument/2006/bibliography"/>
   </ds:schemaRefs>

</xml_diff>

<commit_message>
Added intros for all sections. Still requires diagrams and Document Introduction
</commit_message>
<xml_diff>
--- a/documents/D2 Algorithm Overview.docx
+++ b/documents/D2 Algorithm Overview.docx
@@ -698,258 +698,1085 @@
         </w:p>
       </w:sdtContent>
     </w:sdt>
+    <w:sdt>
+      <w:sdtPr>
+        <w:id w:val="-1065405739"/>
+        <w:docPartObj>
+          <w:docPartGallery w:val="Table of Contents"/>
+          <w:docPartUnique/>
+        </w:docPartObj>
+      </w:sdtPr>
+      <w:sdtEndPr>
+        <w:rPr>
+          <w:rFonts w:asciiTheme="minorHAnsi" w:eastAsiaTheme="minorHAnsi" w:hAnsiTheme="minorHAnsi" w:cstheme="minorBidi"/>
+          <w:noProof/>
+          <w:color w:val="auto"/>
+          <w:sz w:val="24"/>
+          <w:szCs w:val="24"/>
+          <w:lang w:val="en-CA"/>
+        </w:rPr>
+      </w:sdtEndPr>
+      <w:sdtContent>
+        <w:p>
+          <w:pPr>
+            <w:pStyle w:val="TOCHeading"/>
+          </w:pPr>
+          <w:r>
+            <w:t>Table of Contents</w:t>
+          </w:r>
+        </w:p>
+        <w:p>
+          <w:pPr>
+            <w:pStyle w:val="TOC1"/>
+            <w:tabs>
+              <w:tab w:val="left" w:pos="480"/>
+              <w:tab w:val="right" w:leader="dot" w:pos="9350"/>
+            </w:tabs>
+            <w:rPr>
+              <w:rFonts w:eastAsiaTheme="minorEastAsia"/>
+              <w:b w:val="0"/>
+              <w:bCs w:val="0"/>
+              <w:i w:val="0"/>
+              <w:iCs w:val="0"/>
+              <w:noProof/>
+            </w:rPr>
+          </w:pPr>
+          <w:r>
+            <w:rPr>
+              <w:b w:val="0"/>
+              <w:bCs w:val="0"/>
+            </w:rPr>
+            <w:fldChar w:fldCharType="begin"/>
+          </w:r>
+          <w:r>
+            <w:instrText xml:space="preserve"> TOC \o "1-3" \h \z \u </w:instrText>
+          </w:r>
+          <w:r>
+            <w:rPr>
+              <w:b w:val="0"/>
+              <w:bCs w:val="0"/>
+            </w:rPr>
+            <w:fldChar w:fldCharType="separate"/>
+          </w:r>
+          <w:hyperlink w:anchor="_Toc2610520" w:history="1">
+            <w:r>
+              <w:rPr>
+                <w:rStyle w:val="Hyperlink"/>
+                <w:noProof/>
+              </w:rPr>
+              <w:t>1.</w:t>
+            </w:r>
+            <w:r>
+              <w:rPr>
+                <w:rFonts w:eastAsiaTheme="minorEastAsia"/>
+                <w:b w:val="0"/>
+                <w:bCs w:val="0"/>
+                <w:i w:val="0"/>
+                <w:iCs w:val="0"/>
+                <w:noProof/>
+              </w:rPr>
+              <w:tab/>
+            </w:r>
+            <w:r>
+              <w:rPr>
+                <w:rStyle w:val="Hyperlink"/>
+                <w:noProof/>
+              </w:rPr>
+              <w:t>Introduction</w:t>
+            </w:r>
+            <w:r>
+              <w:rPr>
+                <w:noProof/>
+                <w:webHidden/>
+              </w:rPr>
+              <w:tab/>
+            </w:r>
+            <w:r>
+              <w:rPr>
+                <w:noProof/>
+                <w:webHidden/>
+              </w:rPr>
+              <w:fldChar w:fldCharType="begin"/>
+            </w:r>
+            <w:r>
+              <w:rPr>
+                <w:noProof/>
+                <w:webHidden/>
+              </w:rPr>
+              <w:instrText xml:space="preserve"> PAGEREF _Toc2610520 \h </w:instrText>
+            </w:r>
+            <w:r>
+              <w:rPr>
+                <w:noProof/>
+                <w:webHidden/>
+              </w:rPr>
+            </w:r>
+            <w:r>
+              <w:rPr>
+                <w:noProof/>
+                <w:webHidden/>
+              </w:rPr>
+              <w:fldChar w:fldCharType="separate"/>
+            </w:r>
+            <w:r>
+              <w:rPr>
+                <w:noProof/>
+                <w:webHidden/>
+              </w:rPr>
+              <w:t>2</w:t>
+            </w:r>
+            <w:r>
+              <w:rPr>
+                <w:noProof/>
+                <w:webHidden/>
+              </w:rPr>
+              <w:fldChar w:fldCharType="end"/>
+            </w:r>
+          </w:hyperlink>
+        </w:p>
+        <w:p>
+          <w:pPr>
+            <w:pStyle w:val="TOC1"/>
+            <w:tabs>
+              <w:tab w:val="left" w:pos="480"/>
+              <w:tab w:val="right" w:leader="dot" w:pos="9350"/>
+            </w:tabs>
+            <w:rPr>
+              <w:rFonts w:eastAsiaTheme="minorEastAsia"/>
+              <w:b w:val="0"/>
+              <w:bCs w:val="0"/>
+              <w:i w:val="0"/>
+              <w:iCs w:val="0"/>
+              <w:noProof/>
+            </w:rPr>
+          </w:pPr>
+          <w:hyperlink w:anchor="_Toc2610521" w:history="1">
+            <w:r>
+              <w:rPr>
+                <w:rStyle w:val="Hyperlink"/>
+                <w:noProof/>
+              </w:rPr>
+              <w:t>2.</w:t>
+            </w:r>
+            <w:r>
+              <w:rPr>
+                <w:rFonts w:eastAsiaTheme="minorEastAsia"/>
+                <w:b w:val="0"/>
+                <w:bCs w:val="0"/>
+                <w:i w:val="0"/>
+                <w:iCs w:val="0"/>
+                <w:noProof/>
+              </w:rPr>
+              <w:tab/>
+            </w:r>
+            <w:r>
+              <w:rPr>
+                <w:rStyle w:val="Hyperlink"/>
+                <w:noProof/>
+              </w:rPr>
+              <w:t>Object Model</w:t>
+            </w:r>
+            <w:r>
+              <w:rPr>
+                <w:noProof/>
+                <w:webHidden/>
+              </w:rPr>
+              <w:tab/>
+            </w:r>
+            <w:r>
+              <w:rPr>
+                <w:noProof/>
+                <w:webHidden/>
+              </w:rPr>
+              <w:fldChar w:fldCharType="begin"/>
+            </w:r>
+            <w:r>
+              <w:rPr>
+                <w:noProof/>
+                <w:webHidden/>
+              </w:rPr>
+              <w:instrText xml:space="preserve"> PAGEREF _Toc2610521 \h </w:instrText>
+            </w:r>
+            <w:r>
+              <w:rPr>
+                <w:noProof/>
+                <w:webHidden/>
+              </w:rPr>
+            </w:r>
+            <w:r>
+              <w:rPr>
+                <w:noProof/>
+                <w:webHidden/>
+              </w:rPr>
+              <w:fldChar w:fldCharType="separate"/>
+            </w:r>
+            <w:r>
+              <w:rPr>
+                <w:noProof/>
+                <w:webHidden/>
+              </w:rPr>
+              <w:t>2</w:t>
+            </w:r>
+            <w:r>
+              <w:rPr>
+                <w:noProof/>
+                <w:webHidden/>
+              </w:rPr>
+              <w:fldChar w:fldCharType="end"/>
+            </w:r>
+          </w:hyperlink>
+        </w:p>
+        <w:p>
+          <w:pPr>
+            <w:pStyle w:val="TOC1"/>
+            <w:tabs>
+              <w:tab w:val="left" w:pos="480"/>
+              <w:tab w:val="right" w:leader="dot" w:pos="9350"/>
+            </w:tabs>
+            <w:rPr>
+              <w:rFonts w:eastAsiaTheme="minorEastAsia"/>
+              <w:b w:val="0"/>
+              <w:bCs w:val="0"/>
+              <w:i w:val="0"/>
+              <w:iCs w:val="0"/>
+              <w:noProof/>
+            </w:rPr>
+          </w:pPr>
+          <w:hyperlink w:anchor="_Toc2610522" w:history="1">
+            <w:r>
+              <w:rPr>
+                <w:rStyle w:val="Hyperlink"/>
+                <w:noProof/>
+              </w:rPr>
+              <w:t>3.</w:t>
+            </w:r>
+            <w:r>
+              <w:rPr>
+                <w:rFonts w:eastAsiaTheme="minorEastAsia"/>
+                <w:b w:val="0"/>
+                <w:bCs w:val="0"/>
+                <w:i w:val="0"/>
+                <w:iCs w:val="0"/>
+                <w:noProof/>
+              </w:rPr>
+              <w:tab/>
+            </w:r>
+            <w:r>
+              <w:rPr>
+                <w:rStyle w:val="Hyperlink"/>
+                <w:noProof/>
+              </w:rPr>
+              <w:t>Attributes</w:t>
+            </w:r>
+            <w:r>
+              <w:rPr>
+                <w:noProof/>
+                <w:webHidden/>
+              </w:rPr>
+              <w:tab/>
+            </w:r>
+            <w:r>
+              <w:rPr>
+                <w:noProof/>
+                <w:webHidden/>
+              </w:rPr>
+              <w:fldChar w:fldCharType="begin"/>
+            </w:r>
+            <w:r>
+              <w:rPr>
+                <w:noProof/>
+                <w:webHidden/>
+              </w:rPr>
+              <w:instrText xml:space="preserve"> PAGEREF _Toc2610522 \h </w:instrText>
+            </w:r>
+            <w:r>
+              <w:rPr>
+                <w:noProof/>
+                <w:webHidden/>
+              </w:rPr>
+            </w:r>
+            <w:r>
+              <w:rPr>
+                <w:noProof/>
+                <w:webHidden/>
+              </w:rPr>
+              <w:fldChar w:fldCharType="separate"/>
+            </w:r>
+            <w:r>
+              <w:rPr>
+                <w:noProof/>
+                <w:webHidden/>
+              </w:rPr>
+              <w:t>2</w:t>
+            </w:r>
+            <w:r>
+              <w:rPr>
+                <w:noProof/>
+                <w:webHidden/>
+              </w:rPr>
+              <w:fldChar w:fldCharType="end"/>
+            </w:r>
+          </w:hyperlink>
+        </w:p>
+        <w:p>
+          <w:pPr>
+            <w:pStyle w:val="TOC2"/>
+            <w:tabs>
+              <w:tab w:val="left" w:pos="960"/>
+              <w:tab w:val="right" w:leader="dot" w:pos="9350"/>
+            </w:tabs>
+            <w:rPr>
+              <w:rFonts w:eastAsiaTheme="minorEastAsia"/>
+              <w:b w:val="0"/>
+              <w:bCs w:val="0"/>
+              <w:noProof/>
+              <w:sz w:val="24"/>
+              <w:szCs w:val="24"/>
+            </w:rPr>
+          </w:pPr>
+          <w:hyperlink w:anchor="_Toc2610523" w:history="1">
+            <w:r>
+              <w:rPr>
+                <w:rStyle w:val="Hyperlink"/>
+                <w:noProof/>
+              </w:rPr>
+              <w:t>3.1.</w:t>
+            </w:r>
+            <w:r>
+              <w:rPr>
+                <w:rFonts w:eastAsiaTheme="minorEastAsia"/>
+                <w:b w:val="0"/>
+                <w:bCs w:val="0"/>
+                <w:noProof/>
+                <w:sz w:val="24"/>
+                <w:szCs w:val="24"/>
+              </w:rPr>
+              <w:tab/>
+            </w:r>
+            <w:r>
+              <w:rPr>
+                <w:rStyle w:val="Hyperlink"/>
+                <w:noProof/>
+              </w:rPr>
+              <w:t>List of Attributes</w:t>
+            </w:r>
+            <w:r>
+              <w:rPr>
+                <w:noProof/>
+                <w:webHidden/>
+              </w:rPr>
+              <w:tab/>
+            </w:r>
+            <w:r>
+              <w:rPr>
+                <w:noProof/>
+                <w:webHidden/>
+              </w:rPr>
+              <w:fldChar w:fldCharType="begin"/>
+            </w:r>
+            <w:r>
+              <w:rPr>
+                <w:noProof/>
+                <w:webHidden/>
+              </w:rPr>
+              <w:instrText xml:space="preserve"> PAGEREF _Toc2610523 \h </w:instrText>
+            </w:r>
+            <w:r>
+              <w:rPr>
+                <w:noProof/>
+                <w:webHidden/>
+              </w:rPr>
+            </w:r>
+            <w:r>
+              <w:rPr>
+                <w:noProof/>
+                <w:webHidden/>
+              </w:rPr>
+              <w:fldChar w:fldCharType="separate"/>
+            </w:r>
+            <w:r>
+              <w:rPr>
+                <w:noProof/>
+                <w:webHidden/>
+              </w:rPr>
+              <w:t>2</w:t>
+            </w:r>
+            <w:r>
+              <w:rPr>
+                <w:noProof/>
+                <w:webHidden/>
+              </w:rPr>
+              <w:fldChar w:fldCharType="end"/>
+            </w:r>
+          </w:hyperlink>
+        </w:p>
+        <w:p>
+          <w:pPr>
+            <w:pStyle w:val="TOC2"/>
+            <w:tabs>
+              <w:tab w:val="left" w:pos="960"/>
+              <w:tab w:val="right" w:leader="dot" w:pos="9350"/>
+            </w:tabs>
+            <w:rPr>
+              <w:rFonts w:eastAsiaTheme="minorEastAsia"/>
+              <w:b w:val="0"/>
+              <w:bCs w:val="0"/>
+              <w:noProof/>
+              <w:sz w:val="24"/>
+              <w:szCs w:val="24"/>
+            </w:rPr>
+          </w:pPr>
+          <w:hyperlink w:anchor="_Toc2610524" w:history="1">
+            <w:r>
+              <w:rPr>
+                <w:rStyle w:val="Hyperlink"/>
+                <w:noProof/>
+              </w:rPr>
+              <w:t>3.2.</w:t>
+            </w:r>
+            <w:r>
+              <w:rPr>
+                <w:rFonts w:eastAsiaTheme="minorEastAsia"/>
+                <w:b w:val="0"/>
+                <w:bCs w:val="0"/>
+                <w:noProof/>
+                <w:sz w:val="24"/>
+                <w:szCs w:val="24"/>
+              </w:rPr>
+              <w:tab/>
+            </w:r>
+            <w:r>
+              <w:rPr>
+                <w:rStyle w:val="Hyperlink"/>
+                <w:noProof/>
+              </w:rPr>
+              <w:t>Comparing Attributes</w:t>
+            </w:r>
+            <w:r>
+              <w:rPr>
+                <w:noProof/>
+                <w:webHidden/>
+              </w:rPr>
+              <w:tab/>
+            </w:r>
+            <w:r>
+              <w:rPr>
+                <w:noProof/>
+                <w:webHidden/>
+              </w:rPr>
+              <w:fldChar w:fldCharType="begin"/>
+            </w:r>
+            <w:r>
+              <w:rPr>
+                <w:noProof/>
+                <w:webHidden/>
+              </w:rPr>
+              <w:instrText xml:space="preserve"> PAGEREF _Toc2610524 \h </w:instrText>
+            </w:r>
+            <w:r>
+              <w:rPr>
+                <w:noProof/>
+                <w:webHidden/>
+              </w:rPr>
+            </w:r>
+            <w:r>
+              <w:rPr>
+                <w:noProof/>
+                <w:webHidden/>
+              </w:rPr>
+              <w:fldChar w:fldCharType="separate"/>
+            </w:r>
+            <w:r>
+              <w:rPr>
+                <w:noProof/>
+                <w:webHidden/>
+              </w:rPr>
+              <w:t>2</w:t>
+            </w:r>
+            <w:r>
+              <w:rPr>
+                <w:noProof/>
+                <w:webHidden/>
+              </w:rPr>
+              <w:fldChar w:fldCharType="end"/>
+            </w:r>
+          </w:hyperlink>
+        </w:p>
+        <w:p>
+          <w:pPr>
+            <w:pStyle w:val="TOC1"/>
+            <w:tabs>
+              <w:tab w:val="left" w:pos="480"/>
+              <w:tab w:val="right" w:leader="dot" w:pos="9350"/>
+            </w:tabs>
+            <w:rPr>
+              <w:rFonts w:eastAsiaTheme="minorEastAsia"/>
+              <w:b w:val="0"/>
+              <w:bCs w:val="0"/>
+              <w:i w:val="0"/>
+              <w:iCs w:val="0"/>
+              <w:noProof/>
+            </w:rPr>
+          </w:pPr>
+          <w:hyperlink w:anchor="_Toc2610525" w:history="1">
+            <w:r>
+              <w:rPr>
+                <w:rStyle w:val="Hyperlink"/>
+                <w:noProof/>
+              </w:rPr>
+              <w:t>4.</w:t>
+            </w:r>
+            <w:r>
+              <w:rPr>
+                <w:rFonts w:eastAsiaTheme="minorEastAsia"/>
+                <w:b w:val="0"/>
+                <w:bCs w:val="0"/>
+                <w:i w:val="0"/>
+                <w:iCs w:val="0"/>
+                <w:noProof/>
+              </w:rPr>
+              <w:tab/>
+            </w:r>
+            <w:r>
+              <w:rPr>
+                <w:rStyle w:val="Hyperlink"/>
+                <w:noProof/>
+              </w:rPr>
+              <w:t>Matching Algorithm</w:t>
+            </w:r>
+            <w:r>
+              <w:rPr>
+                <w:noProof/>
+                <w:webHidden/>
+              </w:rPr>
+              <w:tab/>
+            </w:r>
+            <w:r>
+              <w:rPr>
+                <w:noProof/>
+                <w:webHidden/>
+              </w:rPr>
+              <w:fldChar w:fldCharType="begin"/>
+            </w:r>
+            <w:r>
+              <w:rPr>
+                <w:noProof/>
+                <w:webHidden/>
+              </w:rPr>
+              <w:instrText xml:space="preserve"> PAGEREF _Toc2610525 \h </w:instrText>
+            </w:r>
+            <w:r>
+              <w:rPr>
+                <w:noProof/>
+                <w:webHidden/>
+              </w:rPr>
+            </w:r>
+            <w:r>
+              <w:rPr>
+                <w:noProof/>
+                <w:webHidden/>
+              </w:rPr>
+              <w:fldChar w:fldCharType="separate"/>
+            </w:r>
+            <w:r>
+              <w:rPr>
+                <w:noProof/>
+                <w:webHidden/>
+              </w:rPr>
+              <w:t>2</w:t>
+            </w:r>
+            <w:r>
+              <w:rPr>
+                <w:noProof/>
+                <w:webHidden/>
+              </w:rPr>
+              <w:fldChar w:fldCharType="end"/>
+            </w:r>
+          </w:hyperlink>
+        </w:p>
+        <w:p>
+          <w:pPr>
+            <w:pStyle w:val="TOC2"/>
+            <w:tabs>
+              <w:tab w:val="left" w:pos="960"/>
+              <w:tab w:val="right" w:leader="dot" w:pos="9350"/>
+            </w:tabs>
+            <w:rPr>
+              <w:rFonts w:eastAsiaTheme="minorEastAsia"/>
+              <w:b w:val="0"/>
+              <w:bCs w:val="0"/>
+              <w:noProof/>
+              <w:sz w:val="24"/>
+              <w:szCs w:val="24"/>
+            </w:rPr>
+          </w:pPr>
+          <w:hyperlink w:anchor="_Toc2610526" w:history="1">
+            <w:r>
+              <w:rPr>
+                <w:rStyle w:val="Hyperlink"/>
+                <w:noProof/>
+              </w:rPr>
+              <w:t>4.1.</w:t>
+            </w:r>
+            <w:r>
+              <w:rPr>
+                <w:rFonts w:eastAsiaTheme="minorEastAsia"/>
+                <w:b w:val="0"/>
+                <w:bCs w:val="0"/>
+                <w:noProof/>
+                <w:sz w:val="24"/>
+                <w:szCs w:val="24"/>
+              </w:rPr>
+              <w:tab/>
+            </w:r>
+            <w:r>
+              <w:rPr>
+                <w:rStyle w:val="Hyperlink"/>
+                <w:noProof/>
+              </w:rPr>
+              <w:t>Candidate Filter</w:t>
+            </w:r>
+            <w:r>
+              <w:rPr>
+                <w:noProof/>
+                <w:webHidden/>
+              </w:rPr>
+              <w:tab/>
+            </w:r>
+            <w:r>
+              <w:rPr>
+                <w:noProof/>
+                <w:webHidden/>
+              </w:rPr>
+              <w:fldChar w:fldCharType="begin"/>
+            </w:r>
+            <w:r>
+              <w:rPr>
+                <w:noProof/>
+                <w:webHidden/>
+              </w:rPr>
+              <w:instrText xml:space="preserve"> PAGEREF _Toc2610526 \h </w:instrText>
+            </w:r>
+            <w:r>
+              <w:rPr>
+                <w:noProof/>
+                <w:webHidden/>
+              </w:rPr>
+            </w:r>
+            <w:r>
+              <w:rPr>
+                <w:noProof/>
+                <w:webHidden/>
+              </w:rPr>
+              <w:fldChar w:fldCharType="separate"/>
+            </w:r>
+            <w:r>
+              <w:rPr>
+                <w:noProof/>
+                <w:webHidden/>
+              </w:rPr>
+              <w:t>3</w:t>
+            </w:r>
+            <w:r>
+              <w:rPr>
+                <w:noProof/>
+                <w:webHidden/>
+              </w:rPr>
+              <w:fldChar w:fldCharType="end"/>
+            </w:r>
+          </w:hyperlink>
+        </w:p>
+        <w:p>
+          <w:pPr>
+            <w:pStyle w:val="TOC2"/>
+            <w:tabs>
+              <w:tab w:val="left" w:pos="960"/>
+              <w:tab w:val="right" w:leader="dot" w:pos="9350"/>
+            </w:tabs>
+            <w:rPr>
+              <w:rFonts w:eastAsiaTheme="minorEastAsia"/>
+              <w:b w:val="0"/>
+              <w:bCs w:val="0"/>
+              <w:noProof/>
+              <w:sz w:val="24"/>
+              <w:szCs w:val="24"/>
+            </w:rPr>
+          </w:pPr>
+          <w:hyperlink w:anchor="_Toc2610527" w:history="1">
+            <w:r>
+              <w:rPr>
+                <w:rStyle w:val="Hyperlink"/>
+                <w:noProof/>
+              </w:rPr>
+              <w:t>4.2.</w:t>
+            </w:r>
+            <w:r>
+              <w:rPr>
+                <w:rFonts w:eastAsiaTheme="minorEastAsia"/>
+                <w:b w:val="0"/>
+                <w:bCs w:val="0"/>
+                <w:noProof/>
+                <w:sz w:val="24"/>
+                <w:szCs w:val="24"/>
+              </w:rPr>
+              <w:tab/>
+            </w:r>
+            <w:r>
+              <w:rPr>
+                <w:rStyle w:val="Hyperlink"/>
+                <w:noProof/>
+              </w:rPr>
+              <w:t>Best-First Search Heuristic</w:t>
+            </w:r>
+            <w:r>
+              <w:rPr>
+                <w:noProof/>
+                <w:webHidden/>
+              </w:rPr>
+              <w:tab/>
+            </w:r>
+            <w:r>
+              <w:rPr>
+                <w:noProof/>
+                <w:webHidden/>
+              </w:rPr>
+              <w:fldChar w:fldCharType="begin"/>
+            </w:r>
+            <w:r>
+              <w:rPr>
+                <w:noProof/>
+                <w:webHidden/>
+              </w:rPr>
+              <w:instrText xml:space="preserve"> PAGEREF _Toc2610527 \h </w:instrText>
+            </w:r>
+            <w:r>
+              <w:rPr>
+                <w:noProof/>
+                <w:webHidden/>
+              </w:rPr>
+            </w:r>
+            <w:r>
+              <w:rPr>
+                <w:noProof/>
+                <w:webHidden/>
+              </w:rPr>
+              <w:fldChar w:fldCharType="separate"/>
+            </w:r>
+            <w:r>
+              <w:rPr>
+                <w:noProof/>
+                <w:webHidden/>
+              </w:rPr>
+              <w:t>3</w:t>
+            </w:r>
+            <w:r>
+              <w:rPr>
+                <w:noProof/>
+                <w:webHidden/>
+              </w:rPr>
+              <w:fldChar w:fldCharType="end"/>
+            </w:r>
+          </w:hyperlink>
+        </w:p>
+        <w:p>
+          <w:pPr>
+            <w:pStyle w:val="TOC2"/>
+            <w:tabs>
+              <w:tab w:val="left" w:pos="960"/>
+              <w:tab w:val="right" w:leader="dot" w:pos="9350"/>
+            </w:tabs>
+            <w:rPr>
+              <w:rFonts w:eastAsiaTheme="minorEastAsia"/>
+              <w:b w:val="0"/>
+              <w:bCs w:val="0"/>
+              <w:noProof/>
+              <w:sz w:val="24"/>
+              <w:szCs w:val="24"/>
+            </w:rPr>
+          </w:pPr>
+          <w:hyperlink w:anchor="_Toc2610528" w:history="1">
+            <w:r>
+              <w:rPr>
+                <w:rStyle w:val="Hyperlink"/>
+                <w:noProof/>
+              </w:rPr>
+              <w:t>4.3.</w:t>
+            </w:r>
+            <w:r>
+              <w:rPr>
+                <w:rFonts w:eastAsiaTheme="minorEastAsia"/>
+                <w:b w:val="0"/>
+                <w:bCs w:val="0"/>
+                <w:noProof/>
+                <w:sz w:val="24"/>
+                <w:szCs w:val="24"/>
+              </w:rPr>
+              <w:tab/>
+            </w:r>
+            <w:r>
+              <w:rPr>
+                <w:rStyle w:val="Hyperlink"/>
+                <w:noProof/>
+              </w:rPr>
+              <w:t>Production System</w:t>
+            </w:r>
+            <w:r>
+              <w:rPr>
+                <w:noProof/>
+                <w:webHidden/>
+              </w:rPr>
+              <w:tab/>
+            </w:r>
+            <w:r>
+              <w:rPr>
+                <w:noProof/>
+                <w:webHidden/>
+              </w:rPr>
+              <w:fldChar w:fldCharType="begin"/>
+            </w:r>
+            <w:r>
+              <w:rPr>
+                <w:noProof/>
+                <w:webHidden/>
+              </w:rPr>
+              <w:instrText xml:space="preserve"> PAGEREF _Toc2610528 \h </w:instrText>
+            </w:r>
+            <w:r>
+              <w:rPr>
+                <w:noProof/>
+                <w:webHidden/>
+              </w:rPr>
+            </w:r>
+            <w:r>
+              <w:rPr>
+                <w:noProof/>
+                <w:webHidden/>
+              </w:rPr>
+              <w:fldChar w:fldCharType="separate"/>
+            </w:r>
+            <w:r>
+              <w:rPr>
+                <w:noProof/>
+                <w:webHidden/>
+              </w:rPr>
+              <w:t>3</w:t>
+            </w:r>
+            <w:r>
+              <w:rPr>
+                <w:noProof/>
+                <w:webHidden/>
+              </w:rPr>
+              <w:fldChar w:fldCharType="end"/>
+            </w:r>
+          </w:hyperlink>
+        </w:p>
+        <w:p>
+          <w:pPr>
+            <w:pStyle w:val="TOC2"/>
+            <w:tabs>
+              <w:tab w:val="left" w:pos="960"/>
+              <w:tab w:val="right" w:leader="dot" w:pos="9350"/>
+            </w:tabs>
+            <w:rPr>
+              <w:rFonts w:eastAsiaTheme="minorEastAsia"/>
+              <w:b w:val="0"/>
+              <w:bCs w:val="0"/>
+              <w:noProof/>
+              <w:sz w:val="24"/>
+              <w:szCs w:val="24"/>
+            </w:rPr>
+          </w:pPr>
+          <w:hyperlink w:anchor="_Toc2610529" w:history="1">
+            <w:r>
+              <w:rPr>
+                <w:rStyle w:val="Hyperlink"/>
+                <w:noProof/>
+              </w:rPr>
+              <w:t>4.4.</w:t>
+            </w:r>
+            <w:r>
+              <w:rPr>
+                <w:rFonts w:eastAsiaTheme="minorEastAsia"/>
+                <w:b w:val="0"/>
+                <w:bCs w:val="0"/>
+                <w:noProof/>
+                <w:sz w:val="24"/>
+                <w:szCs w:val="24"/>
+              </w:rPr>
+              <w:tab/>
+            </w:r>
+            <w:r>
+              <w:rPr>
+                <w:rStyle w:val="Hyperlink"/>
+                <w:noProof/>
+              </w:rPr>
+              <w:t>Pruning System</w:t>
+            </w:r>
+            <w:r>
+              <w:rPr>
+                <w:noProof/>
+                <w:webHidden/>
+              </w:rPr>
+              <w:tab/>
+            </w:r>
+            <w:r>
+              <w:rPr>
+                <w:noProof/>
+                <w:webHidden/>
+              </w:rPr>
+              <w:fldChar w:fldCharType="begin"/>
+            </w:r>
+            <w:r>
+              <w:rPr>
+                <w:noProof/>
+                <w:webHidden/>
+              </w:rPr>
+              <w:instrText xml:space="preserve"> PAGEREF _Toc2610529 \h </w:instrText>
+            </w:r>
+            <w:r>
+              <w:rPr>
+                <w:noProof/>
+                <w:webHidden/>
+              </w:rPr>
+            </w:r>
+            <w:r>
+              <w:rPr>
+                <w:noProof/>
+                <w:webHidden/>
+              </w:rPr>
+              <w:fldChar w:fldCharType="separate"/>
+            </w:r>
+            <w:r>
+              <w:rPr>
+                <w:noProof/>
+                <w:webHidden/>
+              </w:rPr>
+              <w:t>4</w:t>
+            </w:r>
+            <w:r>
+              <w:rPr>
+                <w:noProof/>
+                <w:webHidden/>
+              </w:rPr>
+              <w:fldChar w:fldCharType="end"/>
+            </w:r>
+          </w:hyperlink>
+        </w:p>
+        <w:p>
+          <w:pPr>
+            <w:pStyle w:val="TOC1"/>
+            <w:tabs>
+              <w:tab w:val="left" w:pos="480"/>
+              <w:tab w:val="right" w:leader="dot" w:pos="9350"/>
+            </w:tabs>
+            <w:rPr>
+              <w:rFonts w:eastAsiaTheme="minorEastAsia"/>
+              <w:b w:val="0"/>
+              <w:bCs w:val="0"/>
+              <w:i w:val="0"/>
+              <w:iCs w:val="0"/>
+              <w:noProof/>
+            </w:rPr>
+          </w:pPr>
+          <w:hyperlink w:anchor="_Toc2610530" w:history="1">
+            <w:r>
+              <w:rPr>
+                <w:rStyle w:val="Hyperlink"/>
+                <w:noProof/>
+              </w:rPr>
+              <w:t>5.</w:t>
+            </w:r>
+            <w:r>
+              <w:rPr>
+                <w:rFonts w:eastAsiaTheme="minorEastAsia"/>
+                <w:b w:val="0"/>
+                <w:bCs w:val="0"/>
+                <w:i w:val="0"/>
+                <w:iCs w:val="0"/>
+                <w:noProof/>
+              </w:rPr>
+              <w:tab/>
+            </w:r>
+            <w:r>
+              <w:rPr>
+                <w:rStyle w:val="Hyperlink"/>
+                <w:noProof/>
+              </w:rPr>
+              <w:t>Glossary</w:t>
+            </w:r>
+            <w:r>
+              <w:rPr>
+                <w:noProof/>
+                <w:webHidden/>
+              </w:rPr>
+              <w:tab/>
+            </w:r>
+            <w:r>
+              <w:rPr>
+                <w:noProof/>
+                <w:webHidden/>
+              </w:rPr>
+              <w:fldChar w:fldCharType="begin"/>
+            </w:r>
+            <w:r>
+              <w:rPr>
+                <w:noProof/>
+                <w:webHidden/>
+              </w:rPr>
+              <w:instrText xml:space="preserve"> PAGEREF _Toc2610530 \h </w:instrText>
+            </w:r>
+            <w:r>
+              <w:rPr>
+                <w:noProof/>
+                <w:webHidden/>
+              </w:rPr>
+            </w:r>
+            <w:r>
+              <w:rPr>
+                <w:noProof/>
+                <w:webHidden/>
+              </w:rPr>
+              <w:fldChar w:fldCharType="separate"/>
+            </w:r>
+            <w:r>
+              <w:rPr>
+                <w:noProof/>
+                <w:webHidden/>
+              </w:rPr>
+              <w:t>5</w:t>
+            </w:r>
+            <w:r>
+              <w:rPr>
+                <w:noProof/>
+                <w:webHidden/>
+              </w:rPr>
+              <w:fldChar w:fldCharType="end"/>
+            </w:r>
+          </w:hyperlink>
+        </w:p>
+        <w:p>
+          <w:r>
+            <w:rPr>
+              <w:b/>
+              <w:bCs/>
+              <w:noProof/>
+            </w:rPr>
+            <w:fldChar w:fldCharType="end"/>
+          </w:r>
+        </w:p>
+      </w:sdtContent>
+    </w:sdt>
     <w:p>
       <w:pPr>
-        <w:pStyle w:val="ListParagraph"/>
-        <w:numPr>
-          <w:ilvl w:val="0"/>
-          <w:numId w:val="1"/>
-        </w:numPr>
-      </w:pPr>
-      <w:r>
-        <w:lastRenderedPageBreak/>
-        <w:t>Re-</w:t>
-      </w:r>
-      <w:r>
-        <w:t>Introduction to the context of the system</w:t>
-      </w:r>
-    </w:p>
-    <w:p>
-      <w:pPr>
-        <w:pStyle w:val="ListParagraph"/>
-        <w:numPr>
-          <w:ilvl w:val="0"/>
-          <w:numId w:val="1"/>
-        </w:numPr>
-      </w:pPr>
-      <w:r>
-        <w:t>Changes made to system model (object model)</w:t>
-      </w:r>
-    </w:p>
-    <w:p>
-      <w:pPr>
-        <w:pStyle w:val="ListParagraph"/>
-        <w:numPr>
-          <w:ilvl w:val="0"/>
-          <w:numId w:val="1"/>
-        </w:numPr>
-      </w:pPr>
-      <w:r>
-        <w:t>Purpose of algorithm &amp; main considerations</w:t>
-      </w:r>
-    </w:p>
-    <w:p>
-      <w:pPr>
-        <w:pStyle w:val="ListParagraph"/>
-        <w:numPr>
-          <w:ilvl w:val="0"/>
-          <w:numId w:val="1"/>
-        </w:numPr>
-      </w:pPr>
-      <w:r>
-        <w:t>Maps of attributes</w:t>
-      </w:r>
-    </w:p>
-    <w:p>
-      <w:pPr>
-        <w:pStyle w:val="ListParagraph"/>
-        <w:numPr>
-          <w:ilvl w:val="0"/>
-          <w:numId w:val="1"/>
-        </w:numPr>
-      </w:pPr>
-      <w:r>
-        <w:t>High level overview of algorithm</w:t>
-      </w:r>
-    </w:p>
-    <w:p>
-      <w:pPr>
-        <w:pStyle w:val="ListParagraph"/>
-        <w:numPr>
-          <w:ilvl w:val="0"/>
-          <w:numId w:val="1"/>
-        </w:numPr>
-      </w:pPr>
-      <w:r>
-        <w:t>Explanation of production system</w:t>
-      </w:r>
-    </w:p>
-    <w:p>
-      <w:pPr>
-        <w:pStyle w:val="ListParagraph"/>
-        <w:numPr>
-          <w:ilvl w:val="0"/>
-          <w:numId w:val="1"/>
-        </w:numPr>
-      </w:pPr>
-      <w:r>
-        <w:t>Explanation of heuristic</w:t>
-      </w:r>
-    </w:p>
-    <w:p>
-      <w:pPr>
-        <w:pStyle w:val="ListParagraph"/>
-        <w:numPr>
-          <w:ilvl w:val="0"/>
-          <w:numId w:val="1"/>
-        </w:numPr>
-      </w:pPr>
-      <w:r>
-        <w:t>Explanation of pruning mechanism</w:t>
-      </w:r>
-    </w:p>
-    <w:p>
-      <w:pPr>
-        <w:pStyle w:val="ListParagraph"/>
-        <w:numPr>
-          <w:ilvl w:val="0"/>
-          <w:numId w:val="1"/>
-        </w:numPr>
-      </w:pPr>
-      <w:r>
-        <w:t>Glossary</w:t>
-      </w:r>
-    </w:p>
-    <w:p/>
-    <w:p>
-      <w:pPr>
-        <w:pStyle w:val="ListParagraph"/>
-        <w:numPr>
-          <w:ilvl w:val="0"/>
-          <w:numId w:val="4"/>
-        </w:numPr>
-      </w:pPr>
-      <w:r>
-        <w:t>Introduction</w:t>
-      </w:r>
-    </w:p>
-    <w:p>
-      <w:pPr>
-        <w:pStyle w:val="ListParagraph"/>
-        <w:numPr>
-          <w:ilvl w:val="0"/>
-          <w:numId w:val="4"/>
-        </w:numPr>
-      </w:pPr>
-      <w:r>
-        <w:t>Object</w:t>
-      </w:r>
-      <w:r>
-        <w:t xml:space="preserve"> Model</w:t>
-      </w:r>
-    </w:p>
-    <w:p>
-      <w:pPr>
-        <w:pStyle w:val="ListParagraph"/>
-        <w:numPr>
-          <w:ilvl w:val="0"/>
-          <w:numId w:val="4"/>
-        </w:numPr>
-      </w:pPr>
-      <w:r>
-        <w:t>Attributes</w:t>
-      </w:r>
-    </w:p>
-    <w:p>
-      <w:pPr>
-        <w:pStyle w:val="ListParagraph"/>
-        <w:numPr>
-          <w:ilvl w:val="1"/>
-          <w:numId w:val="4"/>
-        </w:numPr>
-      </w:pPr>
-      <w:r>
-        <w:t xml:space="preserve">List of </w:t>
-      </w:r>
-      <w:r>
-        <w:t>Attributes</w:t>
-      </w:r>
-    </w:p>
-    <w:p>
-      <w:pPr>
-        <w:pStyle w:val="ListParagraph"/>
-        <w:numPr>
-          <w:ilvl w:val="1"/>
-          <w:numId w:val="4"/>
-        </w:numPr>
-      </w:pPr>
-      <w:r>
-        <w:t>Comparing Attributes</w:t>
-      </w:r>
-    </w:p>
-    <w:p>
-      <w:pPr>
-        <w:pStyle w:val="ListParagraph"/>
-        <w:numPr>
-          <w:ilvl w:val="0"/>
-          <w:numId w:val="4"/>
-        </w:numPr>
-      </w:pPr>
-      <w:r>
-        <w:t>Matching Algorithm</w:t>
-      </w:r>
-    </w:p>
-    <w:p>
-      <w:pPr>
-        <w:pStyle w:val="ListParagraph"/>
-        <w:numPr>
-          <w:ilvl w:val="1"/>
-          <w:numId w:val="4"/>
-        </w:numPr>
-      </w:pPr>
-      <w:r>
-        <w:t>Candidate Filter</w:t>
-      </w:r>
-    </w:p>
-    <w:p>
-      <w:pPr>
-        <w:pStyle w:val="ListParagraph"/>
-        <w:numPr>
-          <w:ilvl w:val="1"/>
-          <w:numId w:val="4"/>
-        </w:numPr>
-      </w:pPr>
-      <w:r>
-        <w:t xml:space="preserve">Best-First Search </w:t>
-      </w:r>
-      <w:r>
-        <w:t>Heuristic</w:t>
-      </w:r>
-    </w:p>
-    <w:p>
-      <w:pPr>
-        <w:pStyle w:val="ListParagraph"/>
-        <w:numPr>
-          <w:ilvl w:val="1"/>
-          <w:numId w:val="4"/>
-        </w:numPr>
-      </w:pPr>
-      <w:r>
-        <w:t>Production System</w:t>
-      </w:r>
-    </w:p>
-    <w:p>
-      <w:pPr>
-        <w:pStyle w:val="ListParagraph"/>
-        <w:numPr>
-          <w:ilvl w:val="1"/>
-          <w:numId w:val="4"/>
-        </w:numPr>
-      </w:pPr>
-      <w:r>
-        <w:t>Pruning System</w:t>
-      </w:r>
-    </w:p>
-    <w:p>
-      <w:pPr>
-        <w:pStyle w:val="ListParagraph"/>
-        <w:numPr>
-          <w:ilvl w:val="0"/>
-          <w:numId w:val="4"/>
-        </w:numPr>
-      </w:pPr>
-      <w:r>
-        <w:t>Glossary</w:t>
+        <w:pStyle w:val="TOCHeading"/>
+      </w:pPr>
+      <w:bookmarkStart w:id="0" w:name="_GoBack"/>
+      <w:bookmarkEnd w:id="0"/>
+      <w:r>
+        <w:t xml:space="preserve">Table of </w:t>
+      </w:r>
+      <w:r>
+        <w:t>Figures</w:t>
       </w:r>
     </w:p>
     <w:p>
@@ -959,30 +1786,88 @@
           <w:szCs w:val="28"/>
         </w:rPr>
       </w:pPr>
+      <w:r>
+        <w:rPr>
+          <w:sz w:val="28"/>
+          <w:szCs w:val="28"/>
+        </w:rPr>
+        <w:fldChar w:fldCharType="begin"/>
+      </w:r>
+      <w:r>
+        <w:rPr>
+          <w:sz w:val="28"/>
+          <w:szCs w:val="28"/>
+        </w:rPr>
+        <w:instrText xml:space="preserve"> TOC \h \z \c "Figure" </w:instrText>
+      </w:r>
+      <w:r>
+        <w:rPr>
+          <w:sz w:val="28"/>
+          <w:szCs w:val="28"/>
+        </w:rPr>
+        <w:fldChar w:fldCharType="separate"/>
+      </w:r>
+      <w:r>
+        <w:rPr>
+          <w:b/>
+          <w:bCs/>
+          <w:noProof/>
+          <w:sz w:val="28"/>
+          <w:szCs w:val="28"/>
+          <w:lang w:val="en-US"/>
+        </w:rPr>
+        <w:t>No table of figures entries found.</w:t>
+      </w:r>
+      <w:r>
+        <w:rPr>
+          <w:sz w:val="28"/>
+          <w:szCs w:val="28"/>
+        </w:rPr>
+        <w:fldChar w:fldCharType="end"/>
+      </w:r>
     </w:p>
     <w:p>
-      <w:r>
-        <w:br w:type="page"/>
-      </w:r>
+      <w:pPr>
+        <w:rPr>
+          <w:sz w:val="28"/>
+          <w:szCs w:val="28"/>
+        </w:rPr>
+      </w:pPr>
     </w:p>
     <w:p>
       <w:pPr>
-        <w:pStyle w:val="ListParagraph"/>
+        <w:rPr>
+          <w:sz w:val="28"/>
+          <w:szCs w:val="28"/>
+        </w:rPr>
+      </w:pPr>
+      <w:r>
+        <w:rPr>
+          <w:sz w:val="28"/>
+          <w:szCs w:val="28"/>
+        </w:rPr>
+        <w:t>***Table of Figures***</w:t>
+      </w:r>
+    </w:p>
+    <w:p>
+      <w:r>
+        <w:br w:type="page"/>
+      </w:r>
+    </w:p>
+    <w:p>
+      <w:pPr>
+        <w:pStyle w:val="Heading1"/>
         <w:numPr>
           <w:ilvl w:val="0"/>
-          <w:numId w:val="3"/>
+          <w:numId w:val="7"/>
         </w:numPr>
-        <w:rPr>
-          <w:sz w:val="32"/>
-        </w:rPr>
-      </w:pPr>
-      <w:r>
-        <w:rPr>
-          <w:sz w:val="32"/>
-        </w:rPr>
+      </w:pPr>
+      <w:bookmarkStart w:id="1" w:name="_Toc2610520"/>
+      <w:r>
         <w:lastRenderedPageBreak/>
         <w:t>Introduction</w:t>
       </w:r>
+      <w:bookmarkEnd w:id="1"/>
     </w:p>
     <w:p>
       <w:pPr>
@@ -1046,30 +1931,20 @@
     </w:p>
     <w:p>
       <w:pPr>
-        <w:pStyle w:val="ListParagraph"/>
+        <w:pStyle w:val="Heading1"/>
         <w:numPr>
           <w:ilvl w:val="0"/>
-          <w:numId w:val="3"/>
+          <w:numId w:val="7"/>
         </w:numPr>
-        <w:rPr>
-          <w:sz w:val="32"/>
-          <w:szCs w:val="32"/>
-        </w:rPr>
-      </w:pPr>
-      <w:r>
-        <w:rPr>
-          <w:sz w:val="32"/>
-          <w:szCs w:val="32"/>
-        </w:rPr>
+      </w:pPr>
+      <w:bookmarkStart w:id="2" w:name="_Toc2610521"/>
+      <w:r>
         <w:t>Object</w:t>
       </w:r>
       <w:r>
-        <w:rPr>
-          <w:sz w:val="32"/>
-          <w:szCs w:val="32"/>
-        </w:rPr>
         <w:t xml:space="preserve"> Model</w:t>
       </w:r>
+      <w:bookmarkEnd w:id="2"/>
     </w:p>
     <w:p>
       <w:pPr>
@@ -1104,11 +1979,6 @@
         <w:t>*Image*</w:t>
       </w:r>
     </w:p>
-    <w:p>
-      <w:pPr>
-        <w:ind w:firstLine="360"/>
-      </w:pPr>
-    </w:p>
     <w:p/>
     <w:p>
       <w:r>
@@ -1133,28 +2003,18 @@
     </w:p>
     <w:p>
       <w:pPr>
-        <w:pStyle w:val="ListParagraph"/>
+        <w:pStyle w:val="Heading1"/>
         <w:numPr>
           <w:ilvl w:val="0"/>
-          <w:numId w:val="3"/>
+          <w:numId w:val="7"/>
         </w:numPr>
-        <w:rPr>
-          <w:sz w:val="32"/>
-          <w:szCs w:val="32"/>
-        </w:rPr>
-      </w:pPr>
-      <w:r>
-        <w:rPr>
-          <w:sz w:val="32"/>
-          <w:szCs w:val="32"/>
-        </w:rPr>
+      </w:pPr>
+      <w:bookmarkStart w:id="3" w:name="_Toc2610522"/>
+      <w:r>
         <w:t>Attributes</w:t>
       </w:r>
-      <w:r>
-        <w:rPr>
-          <w:sz w:val="32"/>
-          <w:szCs w:val="32"/>
-        </w:rPr>
+      <w:bookmarkEnd w:id="3"/>
+      <w:r>
         <w:t xml:space="preserve"> </w:t>
       </w:r>
     </w:p>
@@ -1162,9 +2022,42 @@
       <w:pPr>
         <w:pStyle w:val="ListParagraph"/>
       </w:pPr>
-      <w:r>
-        <w:t>The following attributes</w:t>
-      </w:r>
+    </w:p>
+    <w:p>
+      <w:pPr>
+        <w:pStyle w:val="Heading2"/>
+        <w:numPr>
+          <w:ilvl w:val="1"/>
+          <w:numId w:val="7"/>
+        </w:numPr>
+      </w:pPr>
+      <w:bookmarkStart w:id="4" w:name="_Toc2610523"/>
+      <w:r>
+        <w:t>List of Attributes</w:t>
+      </w:r>
+      <w:bookmarkEnd w:id="4"/>
+    </w:p>
+    <w:p/>
+    <w:p>
+      <w:r>
+        <w:t>The following attributes are used by the ACM to determine the compatability of any given Animal and Client.</w:t>
+      </w:r>
+    </w:p>
+    <w:p/>
+    <w:p/>
+    <w:p>
+      <w:pPr>
+        <w:pStyle w:val="Heading2"/>
+        <w:numPr>
+          <w:ilvl w:val="1"/>
+          <w:numId w:val="7"/>
+        </w:numPr>
+      </w:pPr>
+      <w:bookmarkStart w:id="5" w:name="_Toc2610524"/>
+      <w:r>
+        <w:t>Comparing Attributes</w:t>
+      </w:r>
+      <w:bookmarkEnd w:id="5"/>
     </w:p>
     <w:p>
       <w:pPr>
@@ -1177,23 +2070,17 @@
     </w:p>
     <w:p>
       <w:pPr>
-        <w:pStyle w:val="ListParagraph"/>
+        <w:pStyle w:val="Heading1"/>
         <w:numPr>
           <w:ilvl w:val="0"/>
-          <w:numId w:val="3"/>
+          <w:numId w:val="7"/>
         </w:numPr>
-        <w:rPr>
-          <w:sz w:val="32"/>
-          <w:szCs w:val="32"/>
-        </w:rPr>
-      </w:pPr>
-      <w:r>
-        <w:rPr>
-          <w:sz w:val="32"/>
-          <w:szCs w:val="32"/>
-        </w:rPr>
+      </w:pPr>
+      <w:bookmarkStart w:id="6" w:name="_Toc2610525"/>
+      <w:r>
         <w:t>Matching Algorithm</w:t>
       </w:r>
+      <w:bookmarkEnd w:id="6"/>
     </w:p>
     <w:p>
       <w:pPr>
@@ -1230,7 +2117,11 @@
         <w:t>, the</w:t>
       </w:r>
       <w:r>
-        <w:t xml:space="preserve">y are manipulated by the following four processes </w:t>
+        <w:t xml:space="preserve">y are manipulated by the following </w:t>
+      </w:r>
+      <w:r>
+        <w:lastRenderedPageBreak/>
+        <w:t xml:space="preserve">four processes </w:t>
       </w:r>
       <w:r>
         <w:t xml:space="preserve">to determine the </w:t>
@@ -1255,23 +2146,140 @@
     </w:p>
     <w:p>
       <w:pPr>
-        <w:pStyle w:val="ListParagraph"/>
+        <w:pStyle w:val="Heading2"/>
         <w:numPr>
           <w:ilvl w:val="1"/>
-          <w:numId w:val="3"/>
+          <w:numId w:val="7"/>
         </w:numPr>
+      </w:pPr>
+      <w:bookmarkStart w:id="7" w:name="_Toc2610526"/>
+      <w:r>
+        <w:t>Candidate Filter</w:t>
+      </w:r>
+      <w:bookmarkEnd w:id="7"/>
+    </w:p>
+    <w:p>
+      <w:pPr>
         <w:rPr>
           <w:sz w:val="32"/>
           <w:szCs w:val="32"/>
         </w:rPr>
       </w:pPr>
-      <w:r>
+    </w:p>
+    <w:p>
+      <w:pPr>
+        <w:ind w:firstLine="360"/>
+      </w:pPr>
+      <w:r>
+        <w:t xml:space="preserve">The Candidate Filter seeks to discard unacceptable matches prior to the </w:t>
+      </w:r>
+      <w:r>
+        <w:t>Production System performing the bulk of the work</w:t>
+      </w:r>
+      <w:r>
+        <w:t>. In doing so, it reduces the number of combinations the system has to account for and, resultantly, the size of the graph reduces as well.</w:t>
+      </w:r>
+    </w:p>
+    <w:p>
+      <w:pPr>
+        <w:ind w:firstLine="360"/>
+      </w:pPr>
+    </w:p>
+    <w:p>
+      <w:pPr>
+        <w:ind w:firstLine="360"/>
+      </w:pPr>
+      <w:r>
+        <w:t xml:space="preserve">The filter takes the candidates and a threshold, say 30% for the purpose of this example. Any candidate found to have a compatibility score lower than this threshold of 30% will be immediately discarded and not considered throughout the rest of the algorithm. This helps to set a hard standard for matches, with the ultimate purpose of preventing Solutions that have a high </w:t>
+      </w:r>
+      <w:r>
+        <w:t>compatibility average but contain many lackluster matches. This threshold may be adjusted as needed, with higher thresholds yeilding Solutions with lower statistical variance but increasing the chance that some Animals or Clients may be completely excluded from the Solution because their compatibility level was not tolerated by the filter.</w:t>
+      </w:r>
+    </w:p>
+    <w:p>
+      <w:pPr>
+        <w:rPr>
+          <w:sz w:val="28"/>
+          <w:szCs w:val="28"/>
+        </w:rPr>
+      </w:pPr>
+    </w:p>
+    <w:p>
+      <w:pPr>
+        <w:pStyle w:val="Heading2"/>
+        <w:numPr>
+          <w:ilvl w:val="1"/>
+          <w:numId w:val="7"/>
+        </w:numPr>
+      </w:pPr>
+      <w:bookmarkStart w:id="8" w:name="_Toc2610527"/>
+      <w:r>
+        <w:t xml:space="preserve">Best-First Search </w:t>
+      </w:r>
+      <w:r>
+        <w:t>Heuristic</w:t>
+      </w:r>
+      <w:bookmarkEnd w:id="8"/>
+    </w:p>
+    <w:p>
+      <w:pPr>
         <w:rPr>
           <w:sz w:val="32"/>
           <w:szCs w:val="32"/>
         </w:rPr>
-        <w:t>Candidate Filter</w:t>
-      </w:r>
+      </w:pPr>
+    </w:p>
+    <w:p>
+      <w:pPr>
+        <w:ind w:firstLine="360"/>
+      </w:pPr>
+      <w:r>
+        <w:t>This Heuristic is used to prioritize which Potential Solutions get evaluated first. It assumes that Potential Solutions that contain the most exceptional</w:t>
+      </w:r>
+      <w:r>
+        <w:t>ly compatible</w:t>
+      </w:r>
+      <w:r>
+        <w:t xml:space="preserve"> candidates are more likely </w:t>
+      </w:r>
+      <w:r>
+        <w:t>to yeild a better set of matches. For this reason, these Potential Solution paths will be explored first while less desirable matches will be explored later on. This prioritization is what is known as a Best-First Search.</w:t>
+      </w:r>
+    </w:p>
+    <w:p>
+      <w:pPr>
+        <w:rPr>
+          <w:sz w:val="28"/>
+          <w:szCs w:val="28"/>
+        </w:rPr>
+      </w:pPr>
+    </w:p>
+    <w:p>
+      <w:r>
+        <w:t>From here, the Production System handles the exploration of Potential Solutions.</w:t>
+      </w:r>
+    </w:p>
+    <w:p>
+      <w:pPr>
+        <w:rPr>
+          <w:sz w:val="28"/>
+          <w:szCs w:val="28"/>
+        </w:rPr>
+      </w:pPr>
+    </w:p>
+    <w:p>
+      <w:pPr>
+        <w:pStyle w:val="Heading2"/>
+        <w:numPr>
+          <w:ilvl w:val="1"/>
+          <w:numId w:val="7"/>
+        </w:numPr>
+      </w:pPr>
+      <w:bookmarkStart w:id="9" w:name="_Toc2610528"/>
+      <w:r>
+        <w:t>Production System</w:t>
+      </w:r>
+      <w:bookmarkEnd w:id="9"/>
     </w:p>
     <w:p>
       <w:pPr>
@@ -1284,594 +2292,192 @@
     <w:p>
       <w:pPr>
         <w:ind w:firstLine="360"/>
-        <w:rPr>
-          <w:sz w:val="28"/>
-          <w:szCs w:val="28"/>
-        </w:rPr>
-      </w:pPr>
-      <w:r>
-        <w:rPr>
-          <w:sz w:val="28"/>
-          <w:szCs w:val="28"/>
-        </w:rPr>
-        <w:t xml:space="preserve">The Candidate Filter seeks to discard unacceptable matches prior to the </w:t>
-      </w:r>
-      <w:r>
-        <w:rPr>
-          <w:sz w:val="28"/>
-          <w:szCs w:val="28"/>
-        </w:rPr>
-        <w:t>Production System performing the bulk of the work</w:t>
-      </w:r>
-      <w:r>
-        <w:rPr>
-          <w:sz w:val="28"/>
-          <w:szCs w:val="28"/>
-        </w:rPr>
-        <w:t xml:space="preserve">. In doing so, it reduces the </w:t>
-      </w:r>
-      <w:r>
-        <w:rPr>
-          <w:sz w:val="28"/>
-          <w:szCs w:val="28"/>
-        </w:rPr>
+      </w:pPr>
+      <w:r>
+        <w:t xml:space="preserve">The Production system reflects the present state of the search and outlines the rules to proceed to the next generation(s) of the </w:t>
+      </w:r>
+      <w:r>
+        <w:t>s</w:t>
+      </w:r>
+      <w:r>
+        <w:t>ystem</w:t>
+      </w:r>
+      <w:r>
+        <w:t xml:space="preserve">, </w:t>
+      </w:r>
+      <w:r>
+        <w:t xml:space="preserve">where </w:t>
+      </w:r>
+      <w:r>
+        <w:t xml:space="preserve">each </w:t>
+      </w:r>
+      <w:r>
+        <w:t xml:space="preserve">new </w:t>
+      </w:r>
+      <w:r>
+        <w:t xml:space="preserve">generation </w:t>
+      </w:r>
+      <w:r>
+        <w:t xml:space="preserve">is represented as a node further down on the problem tree. Each node </w:t>
+      </w:r>
+      <w:r>
+        <w:t>reflect</w:t>
+      </w:r>
+      <w:r>
+        <w:t>s</w:t>
+      </w:r>
+      <w:r>
+        <w:t xml:space="preserve"> a unique state of the search tree</w:t>
+      </w:r>
+      <w:r>
+        <w:t xml:space="preserve"> and each new generation a reduction in the problem size</w:t>
+      </w:r>
+      <w:r>
+        <w:t>.</w:t>
+      </w:r>
+      <w:r>
+        <w:t xml:space="preserve"> In other words, each generation further</w:t>
+      </w:r>
+      <w:r>
+        <w:t xml:space="preserve"> </w:t>
+      </w:r>
+      <w:r>
+        <w:t>approaches a terminating state (base case).</w:t>
+      </w:r>
+    </w:p>
+    <w:p/>
+    <w:p>
+      <w:r>
+        <w:t xml:space="preserve">At this point in the algorithm, any subset of the candidates that do not contain the same Animal </w:t>
+      </w:r>
+      <w:r>
+        <w:t>more than once</w:t>
+      </w:r>
+      <w:r>
+        <w:t xml:space="preserve"> or the same Client </w:t>
+      </w:r>
+      <w:r>
+        <w:t>more than once</w:t>
+      </w:r>
+      <w:r>
+        <w:t xml:space="preserve"> are considered to be Potential Solutions.</w:t>
+      </w:r>
+    </w:p>
+    <w:p/>
+    <w:p>
+      <w:pPr>
+        <w:ind w:firstLine="360"/>
+      </w:pPr>
+      <w:r>
+        <w:t>Using the Best-First-Search Heuristic describes aboved, the P</w:t>
+      </w:r>
+      <w:r>
+        <w:t>roduction</w:t>
+      </w:r>
+      <w:r>
+        <w:t xml:space="preserve"> System will attempt to evaluate a</w:t>
+      </w:r>
+      <w:r>
+        <w:t xml:space="preserve">ny Potential Solution that has not previously been considered along the search </w:t>
+      </w:r>
+      <w:r>
         <w:lastRenderedPageBreak/>
-        <w:t>number of combinations the system has to account for and, resultantly, the size of the graph reduces as well.</w:t>
+        <w:t xml:space="preserve">path. The Production System will, upon selecting the next most promising Candidate, pass on Candidates </w:t>
+      </w:r>
+      <w:r>
+        <w:t>to</w:t>
+      </w:r>
+      <w:r>
+        <w:t xml:space="preserve"> </w:t>
+      </w:r>
+      <w:r>
+        <w:t>a new</w:t>
+      </w:r>
+      <w:r>
+        <w:t xml:space="preserve"> generation of the Production System to evaluate</w:t>
+      </w:r>
+      <w:r>
+        <w:t xml:space="preserve"> </w:t>
+      </w:r>
+      <w:r>
+        <w:t>only if they</w:t>
+      </w:r>
+      <w:r>
+        <w:t xml:space="preserve"> co</w:t>
+      </w:r>
+      <w:r>
+        <w:t>mpare</w:t>
+      </w:r>
+      <w:r>
+        <w:t xml:space="preserve"> neither the selected Candidate’s Animal </w:t>
+      </w:r>
+      <w:r>
+        <w:t>n</w:t>
+      </w:r>
+      <w:r>
+        <w:t>or Client.</w:t>
       </w:r>
     </w:p>
     <w:p>
       <w:pPr>
-        <w:ind w:firstLine="360"/>
-        <w:rPr>
-          <w:sz w:val="28"/>
-          <w:szCs w:val="28"/>
-        </w:rPr>
-      </w:pPr>
-    </w:p>
-    <w:p>
-      <w:pPr>
-        <w:ind w:firstLine="360"/>
-        <w:rPr>
-          <w:sz w:val="28"/>
-          <w:szCs w:val="28"/>
-        </w:rPr>
-      </w:pPr>
-      <w:r>
-        <w:rPr>
-          <w:sz w:val="28"/>
-          <w:szCs w:val="28"/>
-        </w:rPr>
-        <w:t xml:space="preserve">The filter takes the candidates and a threshold, say 30% for the purpose of this example. Any candidate found to have a compatibility score lower than this threshold of 30% will be immediately discarded and not considered throughout the rest of the algorithm. This helps to set a hard standard for matches, with the ultimate purpose of preventing Solutions that have a high </w:t>
-      </w:r>
-      <w:r>
-        <w:rPr>
-          <w:sz w:val="28"/>
-          <w:szCs w:val="28"/>
-        </w:rPr>
-        <w:t>compatibility average but contain many lackluster matches. This threshold may be adjusted as needed, with higher thresholds yeilding Solutions with lower statistical variance but increasing the chance that some Animals or Clients may be completely excluded from the Solution because their compatibility level was not tolerated by the filter.</w:t>
-      </w:r>
-    </w:p>
-    <w:p>
-      <w:pPr>
-        <w:rPr>
-          <w:sz w:val="28"/>
-          <w:szCs w:val="28"/>
-        </w:rPr>
-      </w:pPr>
-    </w:p>
-    <w:p>
-      <w:pPr>
-        <w:pStyle w:val="ListParagraph"/>
-        <w:numPr>
-          <w:ilvl w:val="1"/>
-          <w:numId w:val="3"/>
-        </w:numPr>
         <w:rPr>
           <w:sz w:val="32"/>
           <w:szCs w:val="32"/>
         </w:rPr>
       </w:pPr>
-      <w:r>
+    </w:p>
+    <w:p>
+      <w:pPr>
+        <w:pStyle w:val="Heading2"/>
+        <w:numPr>
+          <w:ilvl w:val="1"/>
+          <w:numId w:val="7"/>
+        </w:numPr>
+      </w:pPr>
+      <w:bookmarkStart w:id="10" w:name="_Toc2610529"/>
+      <w:r>
+        <w:t>Pruning System</w:t>
+      </w:r>
+      <w:bookmarkEnd w:id="10"/>
+    </w:p>
+    <w:p>
+      <w:pPr>
         <w:rPr>
           <w:sz w:val="32"/>
           <w:szCs w:val="32"/>
         </w:rPr>
-        <w:t xml:space="preserve">Best-First Search </w:t>
-      </w:r>
-      <w:r>
-        <w:rPr>
-          <w:sz w:val="32"/>
-          <w:szCs w:val="32"/>
-        </w:rPr>
-        <w:t>Heuristic</w:t>
-      </w:r>
+      </w:pPr>
     </w:p>
     <w:p>
       <w:pPr>
-        <w:rPr>
-          <w:sz w:val="32"/>
-          <w:szCs w:val="32"/>
-        </w:rPr>
-      </w:pPr>
-    </w:p>
-    <w:p>
-      <w:pPr>
         <w:ind w:firstLine="360"/>
-        <w:rPr>
-          <w:sz w:val="28"/>
-          <w:szCs w:val="28"/>
-        </w:rPr>
-      </w:pPr>
-      <w:r>
-        <w:rPr>
-          <w:sz w:val="28"/>
-          <w:szCs w:val="28"/>
-        </w:rPr>
-        <w:t xml:space="preserve">This Heuristic </w:t>
-      </w:r>
-      <w:r>
-        <w:rPr>
-          <w:sz w:val="28"/>
-          <w:szCs w:val="28"/>
-        </w:rPr>
-        <w:t xml:space="preserve">is </w:t>
-      </w:r>
-      <w:r>
-        <w:rPr>
-          <w:sz w:val="28"/>
-          <w:szCs w:val="28"/>
-        </w:rPr>
-        <w:t xml:space="preserve">used to prioritize which </w:t>
-      </w:r>
-      <w:r>
-        <w:rPr>
-          <w:sz w:val="28"/>
-          <w:szCs w:val="28"/>
-        </w:rPr>
-        <w:t>P</w:t>
-      </w:r>
-      <w:r>
-        <w:rPr>
-          <w:sz w:val="28"/>
-          <w:szCs w:val="28"/>
-        </w:rPr>
-        <w:t xml:space="preserve">otential Solutions get evaluated first. It </w:t>
-      </w:r>
-      <w:r>
-        <w:rPr>
-          <w:sz w:val="28"/>
-          <w:szCs w:val="28"/>
-        </w:rPr>
-        <w:t>assumes that Potential Solutions</w:t>
-      </w:r>
-      <w:r>
-        <w:rPr>
-          <w:sz w:val="28"/>
-          <w:szCs w:val="28"/>
-        </w:rPr>
+      </w:pPr>
+      <w:r>
+        <w:t xml:space="preserve">While the Heuristic works to prioritizes the evaluation of Potential Solutions that are assumed to be preferable, it does not in isolation reduce the size of the overall problem; that’s where the Pruning System comes in. Any given </w:t>
+      </w:r>
+      <w:r>
+        <w:t>node in the search tree keeps track of the most most exceptional Solution given the remaining unexplored nodes. Given that optimal subpath t</w:t>
+      </w:r>
+      <w:r>
+        <w:t xml:space="preserve">he Pruning System considers </w:t>
+      </w:r>
+      <w:r>
+        <w:t>whether the next unexplored subpath could, given the best-case scenario, provide a more optimal path then that already discovered. If not, then the Pruning System will discard this path b</w:t>
+      </w:r>
+      <w:r>
+        <w:t xml:space="preserve">efore the Production System </w:t>
+      </w:r>
+      <w:r>
+        <w:t>even has a chance to</w:t>
+      </w:r>
+      <w:r>
         <w:t xml:space="preserve"> </w:t>
       </w:r>
       <w:r>
-        <w:rPr>
-          <w:sz w:val="28"/>
-          <w:szCs w:val="28"/>
-        </w:rPr>
-        <w:t>that contain the most exceptional</w:t>
-      </w:r>
-      <w:r>
-        <w:rPr>
-          <w:sz w:val="28"/>
-          <w:szCs w:val="28"/>
-        </w:rPr>
-        <w:t>ly compatible</w:t>
-      </w:r>
-      <w:r>
-        <w:rPr>
-          <w:sz w:val="28"/>
-          <w:szCs w:val="28"/>
-        </w:rPr>
-        <w:t xml:space="preserve"> candidates are more likely </w:t>
-      </w:r>
-      <w:r>
-        <w:rPr>
-          <w:sz w:val="28"/>
-          <w:szCs w:val="28"/>
-        </w:rPr>
-        <w:t>to yeild a better set of matches. For this reason, these Potential Solution paths will be explored first while less desirable matches will be explored later on. This prioritization is what is known as a Best-First Search.</w:t>
-      </w:r>
-    </w:p>
-    <w:p>
-      <w:pPr>
-        <w:rPr>
-          <w:sz w:val="28"/>
-          <w:szCs w:val="28"/>
-        </w:rPr>
-      </w:pPr>
-    </w:p>
-    <w:p>
-      <w:pPr>
-        <w:rPr>
-          <w:sz w:val="28"/>
-          <w:szCs w:val="28"/>
-        </w:rPr>
-      </w:pPr>
-      <w:r>
-        <w:rPr>
-          <w:sz w:val="28"/>
-          <w:szCs w:val="28"/>
-        </w:rPr>
-        <w:t>From here, the Production System handles the exploration of Potential Solutions.</w:t>
-      </w:r>
-    </w:p>
-    <w:p>
-      <w:pPr>
-        <w:rPr>
-          <w:sz w:val="28"/>
-          <w:szCs w:val="28"/>
-        </w:rPr>
-      </w:pPr>
-    </w:p>
-    <w:p>
-      <w:pPr>
-        <w:pStyle w:val="ListParagraph"/>
-        <w:numPr>
-          <w:ilvl w:val="1"/>
-          <w:numId w:val="3"/>
-        </w:numPr>
-        <w:rPr>
-          <w:sz w:val="32"/>
-          <w:szCs w:val="32"/>
-        </w:rPr>
-      </w:pPr>
-      <w:r>
-        <w:rPr>
-          <w:sz w:val="32"/>
-          <w:szCs w:val="32"/>
-        </w:rPr>
-        <w:t>Production System</w:t>
-      </w:r>
-    </w:p>
-    <w:p>
-      <w:pPr>
-        <w:rPr>
-          <w:sz w:val="32"/>
-          <w:szCs w:val="32"/>
-        </w:rPr>
-      </w:pPr>
-    </w:p>
-    <w:p>
-      <w:pPr>
-        <w:rPr>
-          <w:sz w:val="32"/>
-          <w:szCs w:val="32"/>
-        </w:rPr>
-      </w:pPr>
-      <w:r>
-        <w:rPr>
-          <w:sz w:val="32"/>
-          <w:szCs w:val="32"/>
-        </w:rPr>
-        <w:t xml:space="preserve">The Production system reflects the present state of the search and outlines the rules to proceed to the next generation(s) of the </w:t>
-      </w:r>
-      <w:r>
-        <w:rPr>
-          <w:sz w:val="32"/>
-          <w:szCs w:val="32"/>
-        </w:rPr>
-        <w:t>s</w:t>
-      </w:r>
-      <w:r>
-        <w:rPr>
-          <w:sz w:val="32"/>
-          <w:szCs w:val="32"/>
-        </w:rPr>
-        <w:t>ystem</w:t>
-      </w:r>
-      <w:r>
-        <w:rPr>
-          <w:sz w:val="32"/>
-          <w:szCs w:val="32"/>
-        </w:rPr>
-        <w:t>, each generation reflecting a unique state of the search tree</w:t>
-      </w:r>
-      <w:r>
-        <w:rPr>
-          <w:sz w:val="32"/>
-          <w:szCs w:val="32"/>
-        </w:rPr>
-        <w:t xml:space="preserve">. </w:t>
-      </w:r>
-    </w:p>
-    <w:p>
-      <w:pPr>
-        <w:rPr>
-          <w:sz w:val="32"/>
-          <w:szCs w:val="32"/>
-        </w:rPr>
-      </w:pPr>
-    </w:p>
-    <w:p>
-      <w:pPr>
-        <w:rPr>
-          <w:sz w:val="32"/>
-          <w:szCs w:val="32"/>
-        </w:rPr>
-      </w:pPr>
-      <w:r>
-        <w:rPr>
-          <w:sz w:val="32"/>
-          <w:szCs w:val="32"/>
-        </w:rPr>
-        <w:t xml:space="preserve">At this point in the algorithm, any subset of the candidates that do not contain the same Animal </w:t>
-      </w:r>
-      <w:r>
-        <w:rPr>
-          <w:sz w:val="32"/>
-          <w:szCs w:val="32"/>
-        </w:rPr>
-        <w:t>more than once</w:t>
-      </w:r>
-      <w:r>
-        <w:rPr>
-          <w:sz w:val="32"/>
-          <w:szCs w:val="32"/>
-        </w:rPr>
-        <w:t xml:space="preserve"> or the same Client </w:t>
-      </w:r>
-      <w:r>
-        <w:rPr>
-          <w:sz w:val="32"/>
-          <w:szCs w:val="32"/>
-        </w:rPr>
-        <w:t>more than once</w:t>
-      </w:r>
-      <w:r>
-        <w:rPr>
-          <w:sz w:val="32"/>
-          <w:szCs w:val="32"/>
-        </w:rPr>
-        <w:t xml:space="preserve"> are considered to be Potential Solutions.</w:t>
-      </w:r>
-    </w:p>
-    <w:p>
-      <w:pPr>
-        <w:rPr>
-          <w:sz w:val="32"/>
-          <w:szCs w:val="32"/>
-        </w:rPr>
-      </w:pPr>
-    </w:p>
-    <w:p>
-      <w:pPr>
-        <w:rPr>
-          <w:sz w:val="32"/>
-          <w:szCs w:val="32"/>
-        </w:rPr>
-      </w:pPr>
-      <w:r>
-        <w:rPr>
-          <w:sz w:val="32"/>
-          <w:szCs w:val="32"/>
-        </w:rPr>
-        <w:lastRenderedPageBreak/>
-        <w:t>Using the Best-First-Search Heuristic describes aboved, the P</w:t>
-      </w:r>
-      <w:r>
-        <w:rPr>
-          <w:sz w:val="32"/>
-          <w:szCs w:val="32"/>
-        </w:rPr>
-        <w:t>roduction</w:t>
-      </w:r>
-      <w:r>
-        <w:rPr>
-          <w:sz w:val="32"/>
-          <w:szCs w:val="32"/>
-        </w:rPr>
-        <w:t xml:space="preserve"> System will attempt to evaluate a</w:t>
-      </w:r>
-      <w:r>
-        <w:rPr>
-          <w:sz w:val="32"/>
-          <w:szCs w:val="32"/>
-        </w:rPr>
-        <w:t xml:space="preserve">ny Potential Solution that has not previously been considered along the search path. The Production System will, upon selecting the next most promising Candidate, pass on only Candidates which contain neither the selected Candidate’s Animal </w:t>
-      </w:r>
-      <w:r>
-        <w:rPr>
-          <w:sz w:val="32"/>
-          <w:szCs w:val="32"/>
-        </w:rPr>
-        <w:t>n</w:t>
-      </w:r>
-      <w:r>
-        <w:rPr>
-          <w:sz w:val="32"/>
-          <w:szCs w:val="32"/>
-        </w:rPr>
-        <w:t>or Client for the next generation of the Production System to evaluate.</w:t>
-      </w:r>
-    </w:p>
-    <w:p>
-      <w:pPr>
-        <w:rPr>
-          <w:sz w:val="32"/>
-          <w:szCs w:val="32"/>
-        </w:rPr>
-      </w:pPr>
-    </w:p>
-    <w:p>
-      <w:pPr>
-        <w:pStyle w:val="ListParagraph"/>
-        <w:numPr>
-          <w:ilvl w:val="1"/>
-          <w:numId w:val="3"/>
-        </w:numPr>
-        <w:rPr>
-          <w:sz w:val="32"/>
-          <w:szCs w:val="32"/>
-        </w:rPr>
-      </w:pPr>
-      <w:r>
-        <w:rPr>
-          <w:sz w:val="32"/>
-          <w:szCs w:val="32"/>
-        </w:rPr>
-        <w:t>Pruning System</w:t>
-      </w:r>
-    </w:p>
-    <w:p>
-      <w:pPr>
-        <w:rPr>
-          <w:sz w:val="32"/>
-          <w:szCs w:val="32"/>
-        </w:rPr>
-      </w:pPr>
-    </w:p>
-    <w:p>
-      <w:pPr>
-        <w:rPr>
-          <w:sz w:val="32"/>
-          <w:szCs w:val="32"/>
-        </w:rPr>
-      </w:pPr>
-      <w:r>
-        <w:rPr>
-          <w:sz w:val="32"/>
-          <w:szCs w:val="32"/>
-        </w:rPr>
-        <w:t xml:space="preserve">Before the Production System may </w:t>
-      </w:r>
-    </w:p>
-    <w:p>
-      <w:pPr>
-        <w:rPr>
-          <w:sz w:val="32"/>
-          <w:szCs w:val="32"/>
-        </w:rPr>
-      </w:pPr>
-    </w:p>
-    <w:p>
-      <w:pPr>
-        <w:rPr>
-          <w:szCs w:val="28"/>
-        </w:rPr>
-      </w:pPr>
-      <w:r>
-        <w:rPr>
-          <w:szCs w:val="28"/>
-        </w:rPr>
-        <w:t>*purpose*</w:t>
-      </w:r>
-    </w:p>
-    <w:p>
-      <w:pPr>
-        <w:rPr>
-          <w:szCs w:val="28"/>
-        </w:rPr>
-      </w:pPr>
-      <w:r>
-        <w:rPr>
-          <w:szCs w:val="28"/>
-        </w:rPr>
-        <w:t>*Paired Attributes*</w:t>
-      </w:r>
-      <w:r>
-        <w:rPr>
-          <w:szCs w:val="28"/>
-        </w:rPr>
-        <w:t xml:space="preserve"> - Note non-physical attributes especially </w:t>
-      </w:r>
-    </w:p>
-    <w:p>
-      <w:pPr>
-        <w:rPr>
-          <w:sz w:val="28"/>
-          <w:szCs w:val="28"/>
-        </w:rPr>
-      </w:pPr>
-    </w:p>
-    <w:p>
-      <w:r>
-        <w:t xml:space="preserve">Figure high level overview of </w:t>
-      </w:r>
-      <w:r>
-        <w:t>algorithm</w:t>
-      </w:r>
-    </w:p>
-    <w:p>
-      <w:r>
-        <w:t>*deep dive into specifics*</w:t>
-      </w:r>
-    </w:p>
-    <w:p>
-      <w:r>
-        <w:t>*describe filter*</w:t>
-      </w:r>
-    </w:p>
-    <w:p/>
-    <w:p>
-      <w:r>
-        <w:t>*Heuristic* - Prioritize the set of all candidates (remaining after fliter applied) by compatibility factor</w:t>
-      </w:r>
-    </w:p>
-    <w:p/>
-    <w:p>
-      <w:r>
-        <w:t>*Filter outdated *</w:t>
-      </w:r>
-    </w:p>
-    <w:p/>
-    <w:p>
-      <w:r>
-        <w:t>*Production System* - See, based on the current state of the system (given by the node state on the tree) if it should evaluate the subtree rooted at an unexplored node</w:t>
-      </w:r>
-    </w:p>
-    <w:p/>
-    <w:p>
-      <w:pPr>
-        <w:pStyle w:val="ListParagraph"/>
-        <w:rPr>
-          <w:sz w:val="32"/>
-          <w:szCs w:val="32"/>
-        </w:rPr>
-      </w:pPr>
-    </w:p>
-    <w:p>
-      <w:r>
-        <w:t>*** Refer to FRs, NFRs</w:t>
-      </w:r>
-      <w:bookmarkStart w:id="0" w:name="_GoBack"/>
-      <w:bookmarkEnd w:id="0"/>
-    </w:p>
-    <w:p>
-      <w:pPr>
-        <w:rPr>
-          <w:sz w:val="28"/>
-        </w:rPr>
-      </w:pPr>
-    </w:p>
-    <w:p>
-      <w:pPr>
-        <w:rPr>
-          <w:sz w:val="32"/>
-          <w:szCs w:val="28"/>
-        </w:rPr>
-      </w:pPr>
-    </w:p>
-    <w:p>
-      <w:pPr>
-        <w:rPr>
-          <w:sz w:val="32"/>
-          <w:szCs w:val="28"/>
-        </w:rPr>
-      </w:pPr>
-      <w:r>
-        <w:rPr>
-          <w:sz w:val="32"/>
-          <w:szCs w:val="28"/>
-        </w:rPr>
-        <w:t>Matching Algorithm</w:t>
+        <w:t xml:space="preserve">evaluate </w:t>
+      </w:r>
+      <w:r>
+        <w:t xml:space="preserve">it. Using this technique allows the system to reduce the problem size. </w:t>
       </w:r>
     </w:p>
     <w:p>
@@ -1889,22 +2495,18 @@
     </w:p>
     <w:p>
       <w:pPr>
-        <w:pStyle w:val="ListParagraph"/>
+        <w:pStyle w:val="Heading1"/>
         <w:numPr>
           <w:ilvl w:val="0"/>
-          <w:numId w:val="3"/>
+          <w:numId w:val="7"/>
         </w:numPr>
-        <w:rPr>
-          <w:sz w:val="32"/>
-        </w:rPr>
-      </w:pPr>
-      <w:r>
-        <w:rPr>
-          <w:sz w:val="32"/>
-        </w:rPr>
+      </w:pPr>
+      <w:bookmarkStart w:id="11" w:name="_Toc2610530"/>
+      <w:r>
         <w:lastRenderedPageBreak/>
         <w:t>Glossary</w:t>
       </w:r>
+      <w:bookmarkEnd w:id="11"/>
     </w:p>
     <w:p>
       <w:pPr>
@@ -2917,7 +3519,7 @@
   <w:abstractNum w:abstractNumId="0" w15:restartNumberingAfterBreak="0">
     <w:nsid w:val="066A40EA"/>
     <w:multiLevelType w:val="multilevel"/>
-    <w:tmpl w:val="0409001F"/>
+    <w:tmpl w:val="9788B47E"/>
     <w:lvl w:ilvl="0">
       <w:start w:val="1"/>
       <w:numFmt w:val="decimal"/>
@@ -2926,6 +3528,9 @@
       <w:pPr>
         <w:ind w:left="360" w:hanging="360"/>
       </w:pPr>
+      <w:rPr>
+        <w:rFonts w:asciiTheme="minorHAnsi" w:eastAsiaTheme="minorHAnsi" w:hAnsiTheme="minorHAnsi" w:cstheme="minorBidi"/>
+      </w:rPr>
     </w:lvl>
     <w:lvl w:ilvl="1">
       <w:start w:val="1"/>
@@ -3087,6 +3692,127 @@
     </w:lvl>
   </w:abstractNum>
   <w:abstractNum w:abstractNumId="2" w15:restartNumberingAfterBreak="0">
+    <w:nsid w:val="223C185F"/>
+    <w:multiLevelType w:val="multilevel"/>
+    <w:tmpl w:val="4088F70E"/>
+    <w:lvl w:ilvl="0">
+      <w:start w:val="1"/>
+      <w:numFmt w:val="decimal"/>
+      <w:lvlText w:val="%1."/>
+      <w:lvlJc w:val="left"/>
+      <w:pPr>
+        <w:ind w:left="720" w:hanging="360"/>
+      </w:pPr>
+      <w:rPr>
+        <w:rFonts w:hint="default"/>
+      </w:rPr>
+    </w:lvl>
+    <w:lvl w:ilvl="1">
+      <w:start w:val="1"/>
+      <w:numFmt w:val="decimal"/>
+      <w:isLgl/>
+      <w:lvlText w:val="%1.%2."/>
+      <w:lvlJc w:val="left"/>
+      <w:pPr>
+        <w:ind w:left="1080" w:hanging="720"/>
+      </w:pPr>
+      <w:rPr>
+        <w:rFonts w:hint="default"/>
+      </w:rPr>
+    </w:lvl>
+    <w:lvl w:ilvl="2">
+      <w:start w:val="1"/>
+      <w:numFmt w:val="decimal"/>
+      <w:isLgl/>
+      <w:lvlText w:val="%1.%2.%3."/>
+      <w:lvlJc w:val="left"/>
+      <w:pPr>
+        <w:ind w:left="1080" w:hanging="720"/>
+      </w:pPr>
+      <w:rPr>
+        <w:rFonts w:hint="default"/>
+      </w:rPr>
+    </w:lvl>
+    <w:lvl w:ilvl="3">
+      <w:start w:val="1"/>
+      <w:numFmt w:val="decimal"/>
+      <w:isLgl/>
+      <w:lvlText w:val="%1.%2.%3.%4."/>
+      <w:lvlJc w:val="left"/>
+      <w:pPr>
+        <w:ind w:left="1440" w:hanging="1080"/>
+      </w:pPr>
+      <w:rPr>
+        <w:rFonts w:hint="default"/>
+      </w:rPr>
+    </w:lvl>
+    <w:lvl w:ilvl="4">
+      <w:start w:val="1"/>
+      <w:numFmt w:val="decimal"/>
+      <w:isLgl/>
+      <w:lvlText w:val="%1.%2.%3.%4.%5."/>
+      <w:lvlJc w:val="left"/>
+      <w:pPr>
+        <w:ind w:left="1440" w:hanging="1080"/>
+      </w:pPr>
+      <w:rPr>
+        <w:rFonts w:hint="default"/>
+      </w:rPr>
+    </w:lvl>
+    <w:lvl w:ilvl="5">
+      <w:start w:val="1"/>
+      <w:numFmt w:val="decimal"/>
+      <w:isLgl/>
+      <w:lvlText w:val="%1.%2.%3.%4.%5.%6."/>
+      <w:lvlJc w:val="left"/>
+      <w:pPr>
+        <w:ind w:left="1800" w:hanging="1440"/>
+      </w:pPr>
+      <w:rPr>
+        <w:rFonts w:hint="default"/>
+      </w:rPr>
+    </w:lvl>
+    <w:lvl w:ilvl="6">
+      <w:start w:val="1"/>
+      <w:numFmt w:val="decimal"/>
+      <w:isLgl/>
+      <w:lvlText w:val="%1.%2.%3.%4.%5.%6.%7."/>
+      <w:lvlJc w:val="left"/>
+      <w:pPr>
+        <w:ind w:left="1800" w:hanging="1440"/>
+      </w:pPr>
+      <w:rPr>
+        <w:rFonts w:hint="default"/>
+      </w:rPr>
+    </w:lvl>
+    <w:lvl w:ilvl="7">
+      <w:start w:val="1"/>
+      <w:numFmt w:val="decimal"/>
+      <w:isLgl/>
+      <w:lvlText w:val="%1.%2.%3.%4.%5.%6.%7.%8."/>
+      <w:lvlJc w:val="left"/>
+      <w:pPr>
+        <w:ind w:left="2160" w:hanging="1800"/>
+      </w:pPr>
+      <w:rPr>
+        <w:rFonts w:hint="default"/>
+      </w:rPr>
+    </w:lvl>
+    <w:lvl w:ilvl="8">
+      <w:start w:val="1"/>
+      <w:numFmt w:val="decimal"/>
+      <w:isLgl/>
+      <w:lvlText w:val="%1.%2.%3.%4.%5.%6.%7.%8.%9."/>
+      <w:lvlJc w:val="left"/>
+      <w:pPr>
+        <w:ind w:left="2160" w:hanging="1800"/>
+      </w:pPr>
+      <w:rPr>
+        <w:rFonts w:hint="default"/>
+      </w:rPr>
+    </w:lvl>
+  </w:abstractNum>
+  <w:abstractNum w:abstractNumId="3" w15:restartNumberingAfterBreak="0">
     <w:nsid w:val="33B55A4D"/>
     <w:multiLevelType w:val="hybridMultilevel"/>
     <w:tmpl w:val="017A1EF0"/>
@@ -3178,7 +3904,7 @@
       </w:pPr>
     </w:lvl>
   </w:abstractNum>
-  <w:abstractNum w:abstractNumId="3" w15:restartNumberingAfterBreak="0">
+  <w:abstractNum w:abstractNumId="4" w15:restartNumberingAfterBreak="0">
     <w:nsid w:val="34BD02F5"/>
     <w:multiLevelType w:val="multilevel"/>
     <w:tmpl w:val="E0244F04"/>
@@ -3299,7 +4025,7 @@
       </w:rPr>
     </w:lvl>
   </w:abstractNum>
-  <w:abstractNum w:abstractNumId="4" w15:restartNumberingAfterBreak="0">
+  <w:abstractNum w:abstractNumId="5" w15:restartNumberingAfterBreak="0">
     <w:nsid w:val="357B7401"/>
     <w:multiLevelType w:val="hybridMultilevel"/>
     <w:tmpl w:val="BADAC9C6"/>
@@ -3388,7 +4114,96 @@
       </w:pPr>
     </w:lvl>
   </w:abstractNum>
-  <w:abstractNum w:abstractNumId="5" w15:restartNumberingAfterBreak="0">
+  <w:abstractNum w:abstractNumId="6" w15:restartNumberingAfterBreak="0">
+    <w:nsid w:val="3B502CE6"/>
+    <w:multiLevelType w:val="hybridMultilevel"/>
+    <w:tmpl w:val="EDACA372"/>
+    <w:lvl w:ilvl="0" w:tplc="0409000F">
+      <w:start w:val="1"/>
+      <w:numFmt w:val="decimal"/>
+      <w:lvlText w:val="%1."/>
+      <w:lvlJc w:val="left"/>
+      <w:pPr>
+        <w:ind w:left="720" w:hanging="360"/>
+      </w:pPr>
+      <w:rPr>
+        <w:rFonts w:hint="default"/>
+      </w:rPr>
+    </w:lvl>
+    <w:lvl w:ilvl="1" w:tplc="04090019" w:tentative="1">
+      <w:start w:val="1"/>
+      <w:numFmt w:val="lowerLetter"/>
+      <w:lvlText w:val="%2."/>
+      <w:lvlJc w:val="left"/>
+      <w:pPr>
+        <w:ind w:left="1440" w:hanging="360"/>
+      </w:pPr>
+    </w:lvl>
+    <w:lvl w:ilvl="2" w:tplc="0409001B" w:tentative="1">
+      <w:start w:val="1"/>
+      <w:numFmt w:val="lowerRoman"/>
+      <w:lvlText w:val="%3."/>
+      <w:lvlJc w:val="right"/>
+      <w:pPr>
+        <w:ind w:left="2160" w:hanging="180"/>
+      </w:pPr>
+    </w:lvl>
+    <w:lvl w:ilvl="3" w:tplc="0409000F" w:tentative="1">
+      <w:start w:val="1"/>
+      <w:numFmt w:val="decimal"/>
+      <w:lvlText w:val="%4."/>
+      <w:lvlJc w:val="left"/>
+      <w:pPr>
+        <w:ind w:left="2880" w:hanging="360"/>
+      </w:pPr>
+    </w:lvl>
+    <w:lvl w:ilvl="4" w:tplc="04090019" w:tentative="1">
+      <w:start w:val="1"/>
+      <w:numFmt w:val="lowerLetter"/>
+      <w:lvlText w:val="%5."/>
+      <w:lvlJc w:val="left"/>
+      <w:pPr>
+        <w:ind w:left="3600" w:hanging="360"/>
+      </w:pPr>
+    </w:lvl>
+    <w:lvl w:ilvl="5" w:tplc="0409001B" w:tentative="1">
+      <w:start w:val="1"/>
+      <w:numFmt w:val="lowerRoman"/>
+      <w:lvlText w:val="%6."/>
+      <w:lvlJc w:val="right"/>
+      <w:pPr>
+        <w:ind w:left="4320" w:hanging="180"/>
+      </w:pPr>
+    </w:lvl>
+    <w:lvl w:ilvl="6" w:tplc="0409000F" w:tentative="1">
+      <w:start w:val="1"/>
+      <w:numFmt w:val="decimal"/>
+      <w:lvlText w:val="%7."/>
+      <w:lvlJc w:val="left"/>
+      <w:pPr>
+        <w:ind w:left="5040" w:hanging="360"/>
+      </w:pPr>
+    </w:lvl>
+    <w:lvl w:ilvl="7" w:tplc="04090019" w:tentative="1">
+      <w:start w:val="1"/>
+      <w:numFmt w:val="lowerLetter"/>
+      <w:lvlText w:val="%8."/>
+      <w:lvlJc w:val="left"/>
+      <w:pPr>
+        <w:ind w:left="5760" w:hanging="360"/>
+      </w:pPr>
+    </w:lvl>
+    <w:lvl w:ilvl="8" w:tplc="0409001B" w:tentative="1">
+      <w:start w:val="1"/>
+      <w:numFmt w:val="lowerRoman"/>
+      <w:lvlText w:val="%9."/>
+      <w:lvlJc w:val="right"/>
+      <w:pPr>
+        <w:ind w:left="6480" w:hanging="180"/>
+      </w:pPr>
+    </w:lvl>
+  </w:abstractNum>
+  <w:abstractNum w:abstractNumId="7" w15:restartNumberingAfterBreak="0">
     <w:nsid w:val="76126B3C"/>
     <w:multiLevelType w:val="multilevel"/>
     <w:tmpl w:val="0409001F"/>
@@ -3475,13 +4290,13 @@
     </w:lvl>
   </w:abstractNum>
   <w:num w:numId="1">
-    <w:abstractNumId w:val="4"/>
+    <w:abstractNumId w:val="5"/>
   </w:num>
   <w:num w:numId="2">
-    <w:abstractNumId w:val="2"/>
+    <w:abstractNumId w:val="3"/>
   </w:num>
   <w:num w:numId="3">
-    <w:abstractNumId w:val="3"/>
+    <w:abstractNumId w:val="4"/>
   </w:num>
   <w:num w:numId="4">
     <w:abstractNumId w:val="0"/>
@@ -3490,7 +4305,13 @@
     <w:abstractNumId w:val="1"/>
   </w:num>
   <w:num w:numId="6">
-    <w:abstractNumId w:val="5"/>
+    <w:abstractNumId w:val="7"/>
+  </w:num>
+  <w:num w:numId="7">
+    <w:abstractNumId w:val="2"/>
+  </w:num>
+  <w:num w:numId="8">
+    <w:abstractNumId w:val="6"/>
   </w:num>
 </w:numbering>
 </file>
@@ -3889,6 +4710,49 @@
     <w:name w:val="Normal"/>
     <w:qFormat/>
   </w:style>
+  <w:style w:type="paragraph" w:styleId="Heading1">
+    <w:name w:val="heading 1"/>
+    <w:basedOn w:val="Normal"/>
+    <w:next w:val="Normal"/>
+    <w:link w:val="Heading1Char"/>
+    <w:uiPriority w:val="9"/>
+    <w:qFormat/>
+    <w:rsid w:val="00A72D1B"/>
+    <w:pPr>
+      <w:keepNext/>
+      <w:keepLines/>
+      <w:spacing w:before="240"/>
+      <w:outlineLvl w:val="0"/>
+    </w:pPr>
+    <w:rPr>
+      <w:rFonts w:asciiTheme="majorHAnsi" w:eastAsiaTheme="majorEastAsia" w:hAnsiTheme="majorHAnsi" w:cstheme="majorBidi"/>
+      <w:color w:val="2F5496" w:themeColor="accent1" w:themeShade="BF"/>
+      <w:sz w:val="32"/>
+      <w:szCs w:val="32"/>
+    </w:rPr>
+  </w:style>
+  <w:style w:type="paragraph" w:styleId="Heading2">
+    <w:name w:val="heading 2"/>
+    <w:basedOn w:val="Normal"/>
+    <w:next w:val="Normal"/>
+    <w:link w:val="Heading2Char"/>
+    <w:uiPriority w:val="9"/>
+    <w:unhideWhenUsed/>
+    <w:qFormat/>
+    <w:rsid w:val="00A72D1B"/>
+    <w:pPr>
+      <w:keepNext/>
+      <w:keepLines/>
+      <w:spacing w:before="40"/>
+      <w:outlineLvl w:val="1"/>
+    </w:pPr>
+    <w:rPr>
+      <w:rFonts w:asciiTheme="majorHAnsi" w:eastAsiaTheme="majorEastAsia" w:hAnsiTheme="majorHAnsi" w:cstheme="majorBidi"/>
+      <w:color w:val="2F5496" w:themeColor="accent1" w:themeShade="BF"/>
+      <w:sz w:val="26"/>
+      <w:szCs w:val="26"/>
+    </w:rPr>
+  </w:style>
   <w:style w:type="character" w:default="1" w:styleId="DefaultParagraphFont">
     <w:name w:val="Default Paragraph Font"/>
     <w:uiPriority w:val="1"/>
@@ -4057,6 +4921,228 @@
       </w:tblBorders>
     </w:tblPr>
   </w:style>
+  <w:style w:type="character" w:customStyle="1" w:styleId="Heading1Char">
+    <w:name w:val="Heading 1 Char"/>
+    <w:basedOn w:val="DefaultParagraphFont"/>
+    <w:link w:val="Heading1"/>
+    <w:uiPriority w:val="9"/>
+    <w:rsid w:val="00A72D1B"/>
+    <w:rPr>
+      <w:rFonts w:asciiTheme="majorHAnsi" w:eastAsiaTheme="majorEastAsia" w:hAnsiTheme="majorHAnsi" w:cstheme="majorBidi"/>
+      <w:color w:val="2F5496" w:themeColor="accent1" w:themeShade="BF"/>
+      <w:sz w:val="32"/>
+      <w:szCs w:val="32"/>
+    </w:rPr>
+  </w:style>
+  <w:style w:type="paragraph" w:styleId="TOCHeading">
+    <w:name w:val="TOC Heading"/>
+    <w:basedOn w:val="Heading1"/>
+    <w:next w:val="Normal"/>
+    <w:uiPriority w:val="39"/>
+    <w:unhideWhenUsed/>
+    <w:qFormat/>
+    <w:rsid w:val="00A72D1B"/>
+    <w:pPr>
+      <w:spacing w:before="480" w:line="276" w:lineRule="auto"/>
+      <w:outlineLvl w:val="9"/>
+    </w:pPr>
+    <w:rPr>
+      <w:b/>
+      <w:bCs/>
+      <w:sz w:val="28"/>
+      <w:szCs w:val="28"/>
+      <w:lang w:val="en-US"/>
+    </w:rPr>
+  </w:style>
+  <w:style w:type="paragraph" w:styleId="TOC1">
+    <w:name w:val="toc 1"/>
+    <w:basedOn w:val="Normal"/>
+    <w:next w:val="Normal"/>
+    <w:autoRedefine/>
+    <w:uiPriority w:val="39"/>
+    <w:unhideWhenUsed/>
+    <w:rsid w:val="00A72D1B"/>
+    <w:pPr>
+      <w:spacing w:before="120"/>
+    </w:pPr>
+    <w:rPr>
+      <w:b/>
+      <w:bCs/>
+      <w:i/>
+      <w:iCs/>
+    </w:rPr>
+  </w:style>
+  <w:style w:type="paragraph" w:styleId="TOC2">
+    <w:name w:val="toc 2"/>
+    <w:basedOn w:val="Normal"/>
+    <w:next w:val="Normal"/>
+    <w:autoRedefine/>
+    <w:uiPriority w:val="39"/>
+    <w:unhideWhenUsed/>
+    <w:rsid w:val="00A72D1B"/>
+    <w:pPr>
+      <w:spacing w:before="120"/>
+      <w:ind w:left="240"/>
+    </w:pPr>
+    <w:rPr>
+      <w:b/>
+      <w:bCs/>
+      <w:sz w:val="22"/>
+      <w:szCs w:val="22"/>
+    </w:rPr>
+  </w:style>
+  <w:style w:type="paragraph" w:styleId="TOC3">
+    <w:name w:val="toc 3"/>
+    <w:basedOn w:val="Normal"/>
+    <w:next w:val="Normal"/>
+    <w:autoRedefine/>
+    <w:uiPriority w:val="39"/>
+    <w:semiHidden/>
+    <w:unhideWhenUsed/>
+    <w:rsid w:val="00A72D1B"/>
+    <w:pPr>
+      <w:ind w:left="480"/>
+    </w:pPr>
+    <w:rPr>
+      <w:sz w:val="20"/>
+      <w:szCs w:val="20"/>
+    </w:rPr>
+  </w:style>
+  <w:style w:type="paragraph" w:styleId="TOC4">
+    <w:name w:val="toc 4"/>
+    <w:basedOn w:val="Normal"/>
+    <w:next w:val="Normal"/>
+    <w:autoRedefine/>
+    <w:uiPriority w:val="39"/>
+    <w:semiHidden/>
+    <w:unhideWhenUsed/>
+    <w:rsid w:val="00A72D1B"/>
+    <w:pPr>
+      <w:ind w:left="720"/>
+    </w:pPr>
+    <w:rPr>
+      <w:sz w:val="20"/>
+      <w:szCs w:val="20"/>
+    </w:rPr>
+  </w:style>
+  <w:style w:type="paragraph" w:styleId="TOC5">
+    <w:name w:val="toc 5"/>
+    <w:basedOn w:val="Normal"/>
+    <w:next w:val="Normal"/>
+    <w:autoRedefine/>
+    <w:uiPriority w:val="39"/>
+    <w:semiHidden/>
+    <w:unhideWhenUsed/>
+    <w:rsid w:val="00A72D1B"/>
+    <w:pPr>
+      <w:ind w:left="960"/>
+    </w:pPr>
+    <w:rPr>
+      <w:sz w:val="20"/>
+      <w:szCs w:val="20"/>
+    </w:rPr>
+  </w:style>
+  <w:style w:type="paragraph" w:styleId="TOC6">
+    <w:name w:val="toc 6"/>
+    <w:basedOn w:val="Normal"/>
+    <w:next w:val="Normal"/>
+    <w:autoRedefine/>
+    <w:uiPriority w:val="39"/>
+    <w:semiHidden/>
+    <w:unhideWhenUsed/>
+    <w:rsid w:val="00A72D1B"/>
+    <w:pPr>
+      <w:ind w:left="1200"/>
+    </w:pPr>
+    <w:rPr>
+      <w:sz w:val="20"/>
+      <w:szCs w:val="20"/>
+    </w:rPr>
+  </w:style>
+  <w:style w:type="paragraph" w:styleId="TOC7">
+    <w:name w:val="toc 7"/>
+    <w:basedOn w:val="Normal"/>
+    <w:next w:val="Normal"/>
+    <w:autoRedefine/>
+    <w:uiPriority w:val="39"/>
+    <w:semiHidden/>
+    <w:unhideWhenUsed/>
+    <w:rsid w:val="00A72D1B"/>
+    <w:pPr>
+      <w:ind w:left="1440"/>
+    </w:pPr>
+    <w:rPr>
+      <w:sz w:val="20"/>
+      <w:szCs w:val="20"/>
+    </w:rPr>
+  </w:style>
+  <w:style w:type="paragraph" w:styleId="TOC8">
+    <w:name w:val="toc 8"/>
+    <w:basedOn w:val="Normal"/>
+    <w:next w:val="Normal"/>
+    <w:autoRedefine/>
+    <w:uiPriority w:val="39"/>
+    <w:semiHidden/>
+    <w:unhideWhenUsed/>
+    <w:rsid w:val="00A72D1B"/>
+    <w:pPr>
+      <w:ind w:left="1680"/>
+    </w:pPr>
+    <w:rPr>
+      <w:sz w:val="20"/>
+      <w:szCs w:val="20"/>
+    </w:rPr>
+  </w:style>
+  <w:style w:type="paragraph" w:styleId="TOC9">
+    <w:name w:val="toc 9"/>
+    <w:basedOn w:val="Normal"/>
+    <w:next w:val="Normal"/>
+    <w:autoRedefine/>
+    <w:uiPriority w:val="39"/>
+    <w:semiHidden/>
+    <w:unhideWhenUsed/>
+    <w:rsid w:val="00A72D1B"/>
+    <w:pPr>
+      <w:ind w:left="1920"/>
+    </w:pPr>
+    <w:rPr>
+      <w:sz w:val="20"/>
+      <w:szCs w:val="20"/>
+    </w:rPr>
+  </w:style>
+  <w:style w:type="character" w:customStyle="1" w:styleId="Heading2Char">
+    <w:name w:val="Heading 2 Char"/>
+    <w:basedOn w:val="DefaultParagraphFont"/>
+    <w:link w:val="Heading2"/>
+    <w:uiPriority w:val="9"/>
+    <w:rsid w:val="00A72D1B"/>
+    <w:rPr>
+      <w:rFonts w:asciiTheme="majorHAnsi" w:eastAsiaTheme="majorEastAsia" w:hAnsiTheme="majorHAnsi" w:cstheme="majorBidi"/>
+      <w:color w:val="2F5496" w:themeColor="accent1" w:themeShade="BF"/>
+      <w:sz w:val="26"/>
+      <w:szCs w:val="26"/>
+    </w:rPr>
+  </w:style>
+  <w:style w:type="character" w:styleId="Hyperlink">
+    <w:name w:val="Hyperlink"/>
+    <w:basedOn w:val="DefaultParagraphFont"/>
+    <w:uiPriority w:val="99"/>
+    <w:unhideWhenUsed/>
+    <w:rsid w:val="00A72D1B"/>
+    <w:rPr>
+      <w:color w:val="0563C1" w:themeColor="hyperlink"/>
+      <w:u w:val="single"/>
+    </w:rPr>
+  </w:style>
+  <w:style w:type="paragraph" w:styleId="TableofFigures">
+    <w:name w:val="table of figures"/>
+    <w:basedOn w:val="Normal"/>
+    <w:next w:val="Normal"/>
+    <w:uiPriority w:val="99"/>
+    <w:semiHidden/>
+    <w:unhideWhenUsed/>
+    <w:rsid w:val="002B288D"/>
+  </w:style>
 </w:styles>
 </file>
 
@@ -4133,19 +5219,19 @@
 
 <file path=word/glossary/fontTable.xml><?xml version="1.0" encoding="utf-8"?>
 <w:fonts xmlns:mc="http://schemas.openxmlformats.org/markup-compatibility/2006" xmlns:r="http://schemas.openxmlformats.org/officeDocument/2006/relationships" xmlns:w="http://schemas.openxmlformats.org/wordprocessingml/2006/main" xmlns:w14="http://schemas.microsoft.com/office/word/2010/wordml" xmlns:w15="http://schemas.microsoft.com/office/word/2012/wordml" xmlns:w16cid="http://schemas.microsoft.com/office/word/2016/wordml/cid" xmlns:w16se="http://schemas.microsoft.com/office/word/2015/wordml/symex" mc:Ignorable="w14 w15 w16se w16cid">
+  <w:font w:name="Calibri">
+    <w:panose1 w:val="020F0502020204030204"/>
+    <w:charset w:val="00"/>
+    <w:family w:val="swiss"/>
+    <w:pitch w:val="variable"/>
+    <w:sig w:usb0="A00002EF" w:usb1="4000207B" w:usb2="00000000" w:usb3="00000000" w:csb0="0000009F" w:csb1="00000000"/>
+  </w:font>
   <w:font w:name="Times New Roman">
     <w:panose1 w:val="02020603050405020304"/>
     <w:charset w:val="00"/>
     <w:family w:val="roman"/>
     <w:pitch w:val="variable"/>
     <w:sig w:usb0="E0002EFF" w:usb1="C000785B" w:usb2="00000009" w:usb3="00000000" w:csb0="000001FF" w:csb1="00000000"/>
-  </w:font>
-  <w:font w:name="Calibri">
-    <w:panose1 w:val="020F0502020204030204"/>
-    <w:charset w:val="00"/>
-    <w:family w:val="swiss"/>
-    <w:pitch w:val="variable"/>
-    <w:sig w:usb0="A00002EF" w:usb1="4000207B" w:usb2="00000000" w:usb3="00000000" w:csb0="0000009F" w:csb1="00000000"/>
   </w:font>
   <w:font w:name="Calibri Light">
     <w:panose1 w:val="020F0302020204030204"/>
@@ -4177,6 +5263,7 @@
     <w:rsid w:val="00441A16"/>
     <w:rsid w:val="008711FC"/>
     <w:rsid w:val="00C55F25"/>
+    <w:rsid w:val="00DC63C4"/>
     <w:rsid w:val="00E8711A"/>
   </w:rsids>
   <m:mathPr>
@@ -4962,7 +6049,7 @@
 </file>
 
 <file path=customXml/itemProps2.xml><?xml version="1.0" encoding="utf-8"?>
-<ds:datastoreItem xmlns:ds="http://schemas.openxmlformats.org/officeDocument/2006/customXml" ds:itemID="{39F99BCA-8280-0C47-B65C-2AAE38A2DF62}">
+<ds:datastoreItem xmlns:ds="http://schemas.openxmlformats.org/officeDocument/2006/customXml" ds:itemID="{39B4EEB9-0023-E546-82F3-4257AA2AD437}">
   <ds:schemaRefs>
     <ds:schemaRef ds:uri="http://schemas.openxmlformats.org/officeDocument/2006/bibliography"/>
   </ds:schemaRefs>

</xml_diff>